<commit_message>
updated nates design report
</commit_message>
<xml_diff>
--- a/DesignReport/Nates-Part_DesignReport.docx
+++ b/DesignReport/Nates-Part_DesignReport.docx
@@ -29,25 +29,49 @@
         <w:rPr>
           <w:rFonts w:ascii="Times New Roman" w:hAnsi="Times New Roman" w:cs="Times New Roman"/>
         </w:rPr>
-        <w:t>During this semester my</w:t>
-      </w:r>
-      <w:r>
-        <w:rPr>
-          <w:rFonts w:ascii="Times New Roman" w:hAnsi="Times New Roman" w:cs="Times New Roman"/>
-        </w:rPr>
-        <w:t xml:space="preserve"> main task </w:t>
-      </w:r>
-      <w:r>
-        <w:rPr>
-          <w:rFonts w:ascii="Times New Roman" w:hAnsi="Times New Roman" w:cs="Times New Roman"/>
-        </w:rPr>
-        <w:t>was</w:t>
-      </w:r>
-      <w:r>
-        <w:rPr>
-          <w:rFonts w:ascii="Times New Roman" w:hAnsi="Times New Roman" w:cs="Times New Roman"/>
-        </w:rPr>
-        <w:t xml:space="preserve"> to dimension parts while adhering to ISO standards.  </w:t>
+        <w:t>W</w:t>
+      </w:r>
+      <w:r>
+        <w:rPr>
+          <w:rFonts w:ascii="Times New Roman" w:hAnsi="Times New Roman" w:cs="Times New Roman"/>
+        </w:rPr>
+        <w:t>hile adhering to ISO standards</w:t>
+      </w:r>
+      <w:r>
+        <w:rPr>
+          <w:rFonts w:ascii="Times New Roman" w:hAnsi="Times New Roman" w:cs="Times New Roman"/>
+        </w:rPr>
+        <w:t xml:space="preserve">, part files were </w:t>
+      </w:r>
+      <w:r>
+        <w:rPr>
+          <w:rFonts w:ascii="Times New Roman" w:hAnsi="Times New Roman" w:cs="Times New Roman"/>
+        </w:rPr>
+        <w:t>dimension</w:t>
+      </w:r>
+      <w:r>
+        <w:rPr>
+          <w:rFonts w:ascii="Times New Roman" w:hAnsi="Times New Roman" w:cs="Times New Roman"/>
+        </w:rPr>
+        <w:t>ed</w:t>
+      </w:r>
+      <w:r>
+        <w:rPr>
+          <w:rFonts w:ascii="Times New Roman" w:hAnsi="Times New Roman" w:cs="Times New Roman"/>
+        </w:rPr>
+        <w:t xml:space="preserve"> </w:t>
+      </w:r>
+      <w:r>
+        <w:rPr>
+          <w:rFonts w:ascii="Times New Roman" w:hAnsi="Times New Roman" w:cs="Times New Roman"/>
+        </w:rPr>
+        <w:t>in drawing files</w:t>
+      </w:r>
+      <w:r>
+        <w:rPr>
+          <w:rFonts w:ascii="Times New Roman" w:hAnsi="Times New Roman" w:cs="Times New Roman"/>
+        </w:rPr>
+        <w:t xml:space="preserve">.  </w:t>
       </w:r>
       <w:r>
         <w:rPr>
@@ -65,75 +89,145 @@
         <w:rPr>
           <w:rFonts w:ascii="Times New Roman" w:hAnsi="Times New Roman" w:cs="Times New Roman"/>
         </w:rPr>
-        <w:t xml:space="preserve">  The map below is useful in understanding how many nations adhere to ISO standards. </w:t>
+        <w:t xml:space="preserve">  </w:t>
       </w:r>
     </w:p>
     <w:p>
       <w:pPr>
-        <w:keepNext/>
-        <w:spacing w:after="0" w:line="240" w:lineRule="auto"/>
-        <w:jc w:val="center"/>
-        <w:rPr>
-          <w:rFonts w:ascii="Times New Roman" w:hAnsi="Times New Roman" w:cs="Times New Roman"/>
-        </w:rPr>
-      </w:pPr>
-      <w:r>
-        <w:rPr>
-          <w:rFonts w:ascii="Times New Roman" w:hAnsi="Times New Roman" w:cs="Times New Roman"/>
-          <w:noProof/>
-        </w:rPr>
-        <w:drawing>
-          <wp:inline distT="0" distB="0" distL="0" distR="0" wp14:anchorId="3364CBB9" wp14:editId="3CE852B9">
-            <wp:extent cx="3891310" cy="2713939"/>
-            <wp:effectExtent l="0" t="0" r="0" b="0"/>
-            <wp:docPr id="1" name="Picture 1"/>
-            <wp:cNvGraphicFramePr>
-              <a:graphicFrameLocks xmlns:a="http://schemas.openxmlformats.org/drawingml/2006/main" noChangeAspect="1"/>
-            </wp:cNvGraphicFramePr>
-            <a:graphic xmlns:a="http://schemas.openxmlformats.org/drawingml/2006/main">
-              <a:graphicData uri="http://schemas.openxmlformats.org/drawingml/2006/picture">
-                <pic:pic xmlns:pic="http://schemas.openxmlformats.org/drawingml/2006/picture">
-                  <pic:nvPicPr>
-                    <pic:cNvPr id="1" name=""/>
-                    <pic:cNvPicPr/>
-                  </pic:nvPicPr>
-                  <pic:blipFill>
-                    <a:blip r:embed="rId8"/>
-                    <a:stretch>
-                      <a:fillRect/>
-                    </a:stretch>
-                  </pic:blipFill>
-                  <pic:spPr>
-                    <a:xfrm>
-                      <a:off x="0" y="0"/>
-                      <a:ext cx="3895949" cy="2717175"/>
-                    </a:xfrm>
-                    <a:prstGeom prst="rect">
-                      <a:avLst/>
-                    </a:prstGeom>
-                  </pic:spPr>
-                </pic:pic>
-              </a:graphicData>
-            </a:graphic>
-          </wp:inline>
-        </w:drawing>
+        <w:spacing w:after="0" w:line="480" w:lineRule="auto"/>
+        <w:ind w:firstLine="360"/>
+        <w:rPr>
+          <w:rFonts w:ascii="Times New Roman" w:hAnsi="Times New Roman" w:cs="Times New Roman"/>
+        </w:rPr>
+      </w:pPr>
+      <w:r>
+        <w:rPr>
+          <w:rFonts w:ascii="Times New Roman" w:hAnsi="Times New Roman" w:cs="Times New Roman"/>
+        </w:rPr>
+        <w:t>The ISO standard for dimensioning parts is GD&amp;T (Geometric Dimensioning and Tolerance</w:t>
+      </w:r>
+      <w:r>
+        <w:rPr>
+          <w:rFonts w:ascii="Times New Roman" w:hAnsi="Times New Roman" w:cs="Times New Roman"/>
+        </w:rPr>
+        <w:t>).</w:t>
+      </w:r>
+      <w:r>
+        <w:rPr>
+          <w:rFonts w:ascii="Times New Roman" w:hAnsi="Times New Roman" w:cs="Times New Roman"/>
+        </w:rPr>
+        <w:t xml:space="preserve">  In short, this system is useful when communicating engineering tolerances.  This form of dimensioning follows a symbolic language that allows </w:t>
+      </w:r>
+      <w:r>
+        <w:rPr>
+          <w:rFonts w:ascii="Times New Roman" w:hAnsi="Times New Roman" w:cs="Times New Roman"/>
+        </w:rPr>
+        <w:t>engineering drawings within a computer three-dimensionally.  In other words, one can virtually fabricate solid models that explicitly describes nominal geometry and its allowable variation.</w:t>
       </w:r>
     </w:p>
     <w:p>
       <w:pPr>
-        <w:pStyle w:val="Caption"/>
-        <w:spacing w:after="0"/>
-        <w:jc w:val="center"/>
-        <w:rPr>
-          <w:rFonts w:ascii="Times New Roman" w:hAnsi="Times New Roman" w:cs="Times New Roman"/>
-        </w:rPr>
-      </w:pPr>
-      <w:r>
-        <w:rPr>
-          <w:rFonts w:ascii="Times New Roman" w:hAnsi="Times New Roman" w:cs="Times New Roman"/>
-          <w:color w:val="44546A"/>
-        </w:rPr>
-        <w:t>Figure</w:t>
+        <w:spacing w:after="0" w:line="480" w:lineRule="auto"/>
+        <w:ind w:firstLine="360"/>
+        <w:rPr>
+          <w:rFonts w:ascii="Times New Roman" w:hAnsi="Times New Roman" w:cs="Times New Roman"/>
+        </w:rPr>
+      </w:pPr>
+      <w:r>
+        <w:rPr>
+          <w:rFonts w:ascii="Times New Roman" w:hAnsi="Times New Roman" w:cs="Times New Roman"/>
+        </w:rPr>
+        <w:t xml:space="preserve">It is important to clarify that GD&amp;T is not synonymous for Basic Dimensioning.  </w:t>
+      </w:r>
+      <w:r>
+        <w:rPr>
+          <w:rFonts w:ascii="Times New Roman" w:hAnsi="Times New Roman" w:cs="Times New Roman"/>
+        </w:rPr>
+        <w:t>In short</w:t>
+      </w:r>
+      <w:r>
+        <w:rPr>
+          <w:rFonts w:ascii="Times New Roman" w:hAnsi="Times New Roman" w:cs="Times New Roman"/>
+        </w:rPr>
+        <w:t>, basic</w:t>
+      </w:r>
+      <w:r>
+        <w:rPr>
+          <w:rFonts w:ascii="Times New Roman" w:hAnsi="Times New Roman" w:cs="Times New Roman"/>
+        </w:rPr>
+        <w:t xml:space="preserve"> dimensioning </w:t>
+      </w:r>
+      <w:r>
+        <w:rPr>
+          <w:rFonts w:ascii="Times New Roman" w:hAnsi="Times New Roman" w:cs="Times New Roman"/>
+        </w:rPr>
+        <w:t xml:space="preserve">represent an ideal case and consequently </w:t>
+      </w:r>
+      <w:r>
+        <w:rPr>
+          <w:rFonts w:ascii="Times New Roman" w:hAnsi="Times New Roman" w:cs="Times New Roman"/>
+        </w:rPr>
+        <w:t xml:space="preserve">lacks </w:t>
+      </w:r>
+      <w:r>
+        <w:rPr>
+          <w:rFonts w:ascii="Times New Roman" w:hAnsi="Times New Roman" w:cs="Times New Roman"/>
+        </w:rPr>
+        <w:t xml:space="preserve">the </w:t>
+      </w:r>
+      <w:r>
+        <w:rPr>
+          <w:rFonts w:ascii="Times New Roman" w:hAnsi="Times New Roman" w:cs="Times New Roman"/>
+        </w:rPr>
+        <w:t xml:space="preserve">necessary </w:t>
+      </w:r>
+      <w:r>
+        <w:rPr>
+          <w:rFonts w:ascii="Times New Roman" w:hAnsi="Times New Roman" w:cs="Times New Roman"/>
+        </w:rPr>
+        <w:t>tolerances</w:t>
+      </w:r>
+      <w:r>
+        <w:rPr>
+          <w:rFonts w:ascii="Times New Roman" w:hAnsi="Times New Roman" w:cs="Times New Roman"/>
+        </w:rPr>
+        <w:t xml:space="preserve"> to appropriately </w:t>
+      </w:r>
+      <w:r>
+        <w:rPr>
+          <w:rFonts w:ascii="Times New Roman" w:hAnsi="Times New Roman" w:cs="Times New Roman"/>
+        </w:rPr>
+        <w:t>design</w:t>
+      </w:r>
+      <w:r>
+        <w:rPr>
+          <w:rFonts w:ascii="Times New Roman" w:hAnsi="Times New Roman" w:cs="Times New Roman"/>
+        </w:rPr>
+        <w:t xml:space="preserve"> parts</w:t>
+      </w:r>
+      <w:r>
+        <w:rPr>
+          <w:rFonts w:ascii="Times New Roman" w:hAnsi="Times New Roman" w:cs="Times New Roman"/>
+        </w:rPr>
+        <w:t xml:space="preserve">.  Thankfully, </w:t>
+      </w:r>
+      <w:r>
+        <w:rPr>
+          <w:rFonts w:ascii="Times New Roman" w:hAnsi="Times New Roman" w:cs="Times New Roman"/>
+        </w:rPr>
+        <w:t xml:space="preserve">GD&amp;T </w:t>
+      </w:r>
+      <w:r>
+        <w:rPr>
+          <w:rFonts w:ascii="Times New Roman" w:hAnsi="Times New Roman" w:cs="Times New Roman"/>
+        </w:rPr>
+        <w:t xml:space="preserve">overcomes this fabrication hurdle and </w:t>
+      </w:r>
+      <w:r>
+        <w:rPr>
+          <w:rFonts w:ascii="Times New Roman" w:hAnsi="Times New Roman" w:cs="Times New Roman"/>
+        </w:rPr>
+        <w:t>provide</w:t>
       </w:r>
       <w:r>
         <w:rPr>
@@ -145,48 +239,200 @@
         <w:rPr>
           <w:rFonts w:ascii="Times New Roman" w:hAnsi="Times New Roman" w:cs="Times New Roman"/>
         </w:rPr>
-        <w:fldChar w:fldCharType="begin"/>
-      </w:r>
-      <w:r>
-        <w:rPr>
-          <w:rFonts w:ascii="Times New Roman" w:hAnsi="Times New Roman" w:cs="Times New Roman"/>
-        </w:rPr>
-        <w:instrText xml:space="preserve"> SEQ Figure \* ARABIC </w:instrText>
-      </w:r>
-      <w:r>
-        <w:rPr>
-          <w:rFonts w:ascii="Times New Roman" w:hAnsi="Times New Roman" w:cs="Times New Roman"/>
-        </w:rPr>
-        <w:fldChar w:fldCharType="separate"/>
-      </w:r>
-      <w:r>
-        <w:rPr>
-          <w:rFonts w:ascii="Times New Roman" w:hAnsi="Times New Roman" w:cs="Times New Roman"/>
-          <w:noProof/>
-        </w:rPr>
-        <w:t>1</w:t>
-      </w:r>
-      <w:r>
-        <w:rPr>
-          <w:rFonts w:ascii="Times New Roman" w:hAnsi="Times New Roman" w:cs="Times New Roman"/>
-        </w:rPr>
-        <w:fldChar w:fldCharType="end"/>
-      </w:r>
-      <w:r>
-        <w:rPr>
-          <w:rFonts w:ascii="Times New Roman" w:hAnsi="Times New Roman" w:cs="Times New Roman"/>
-        </w:rPr>
-        <w:t xml:space="preserve"> – </w:t>
-      </w:r>
-      <w:hyperlink r:id="rId9" w:history="1">
-        <w:r>
-          <w:rPr>
-            <w:rStyle w:val="Hyperlink"/>
-            <w:rFonts w:ascii="Times New Roman" w:hAnsi="Times New Roman" w:cs="Times New Roman"/>
-          </w:rPr>
-          <w:t>Map</w:t>
-        </w:r>
-      </w:hyperlink>
+        <w:t xml:space="preserve">the </w:t>
+      </w:r>
+      <w:r>
+        <w:rPr>
+          <w:rFonts w:ascii="Times New Roman" w:hAnsi="Times New Roman" w:cs="Times New Roman"/>
+        </w:rPr>
+        <w:t xml:space="preserve">machinist both the </w:t>
+      </w:r>
+      <w:r>
+        <w:rPr>
+          <w:rFonts w:ascii="Times New Roman" w:hAnsi="Times New Roman" w:cs="Times New Roman"/>
+        </w:rPr>
+        <w:t xml:space="preserve">necessary </w:t>
+      </w:r>
+      <w:r>
+        <w:rPr>
+          <w:rFonts w:ascii="Times New Roman" w:hAnsi="Times New Roman" w:cs="Times New Roman"/>
+        </w:rPr>
+        <w:t xml:space="preserve">dimensions tolerances </w:t>
+      </w:r>
+      <w:r>
+        <w:rPr>
+          <w:rFonts w:ascii="Times New Roman" w:hAnsi="Times New Roman" w:cs="Times New Roman"/>
+        </w:rPr>
+        <w:t xml:space="preserve">to </w:t>
+      </w:r>
+      <w:r>
+        <w:rPr>
+          <w:rFonts w:ascii="Times New Roman" w:hAnsi="Times New Roman" w:cs="Times New Roman"/>
+        </w:rPr>
+        <w:t>produce</w:t>
+      </w:r>
+      <w:r>
+        <w:rPr>
+          <w:rFonts w:ascii="Times New Roman" w:hAnsi="Times New Roman" w:cs="Times New Roman"/>
+        </w:rPr>
+        <w:t xml:space="preserve"> </w:t>
+      </w:r>
+      <w:r>
+        <w:rPr>
+          <w:rFonts w:ascii="Times New Roman" w:hAnsi="Times New Roman" w:cs="Times New Roman"/>
+        </w:rPr>
+        <w:t>high qua</w:t>
+      </w:r>
+      <w:r>
+        <w:rPr>
+          <w:rFonts w:ascii="Times New Roman" w:hAnsi="Times New Roman" w:cs="Times New Roman"/>
+        </w:rPr>
+        <w:t>lity parts</w:t>
+      </w:r>
+      <w:r>
+        <w:rPr>
+          <w:rFonts w:ascii="Times New Roman" w:hAnsi="Times New Roman" w:cs="Times New Roman"/>
+        </w:rPr>
+        <w:t xml:space="preserve">.  </w:t>
+      </w:r>
+      <w:r>
+        <w:rPr>
+          <w:rFonts w:ascii="Times New Roman" w:hAnsi="Times New Roman" w:cs="Times New Roman"/>
+        </w:rPr>
+        <w:t xml:space="preserve">In </w:t>
+      </w:r>
+      <w:r>
+        <w:rPr>
+          <w:rFonts w:ascii="Times New Roman" w:hAnsi="Times New Roman" w:cs="Times New Roman"/>
+        </w:rPr>
+        <w:t>te</w:t>
+      </w:r>
+      <w:r>
+        <w:rPr>
+          <w:rFonts w:ascii="Times New Roman" w:hAnsi="Times New Roman" w:cs="Times New Roman"/>
+        </w:rPr>
+        <w:t>chnical drawing</w:t>
+      </w:r>
+      <w:r>
+        <w:rPr>
+          <w:rFonts w:ascii="Times New Roman" w:hAnsi="Times New Roman" w:cs="Times New Roman"/>
+        </w:rPr>
+        <w:t>s</w:t>
+      </w:r>
+      <w:r>
+        <w:rPr>
+          <w:rFonts w:ascii="Times New Roman" w:hAnsi="Times New Roman" w:cs="Times New Roman"/>
+        </w:rPr>
+        <w:t xml:space="preserve">, a basic dimension is a theoretically exact dimension, given from a datum to a feature of interest. </w:t>
+      </w:r>
+      <w:r>
+        <w:rPr>
+          <w:rFonts w:ascii="Times New Roman" w:hAnsi="Times New Roman" w:cs="Times New Roman"/>
+        </w:rPr>
+        <w:t xml:space="preserve"> </w:t>
+      </w:r>
+      <w:r>
+        <w:rPr>
+          <w:rFonts w:ascii="Times New Roman" w:hAnsi="Times New Roman" w:cs="Times New Roman"/>
+        </w:rPr>
+        <w:t>B</w:t>
+      </w:r>
+      <w:r>
+        <w:rPr>
+          <w:rFonts w:ascii="Times New Roman" w:hAnsi="Times New Roman" w:cs="Times New Roman"/>
+        </w:rPr>
+        <w:t xml:space="preserve">asic dimensions </w:t>
+      </w:r>
+      <w:r>
+        <w:rPr>
+          <w:rFonts w:ascii="Times New Roman" w:hAnsi="Times New Roman" w:cs="Times New Roman"/>
+        </w:rPr>
+        <w:t xml:space="preserve">only </w:t>
+      </w:r>
+      <w:r>
+        <w:rPr>
+          <w:rFonts w:ascii="Times New Roman" w:hAnsi="Times New Roman" w:cs="Times New Roman"/>
+        </w:rPr>
+        <w:t>communicate</w:t>
+      </w:r>
+      <w:r>
+        <w:rPr>
+          <w:rFonts w:ascii="Times New Roman" w:hAnsi="Times New Roman" w:cs="Times New Roman"/>
+        </w:rPr>
+        <w:t xml:space="preserve"> a designs</w:t>
+      </w:r>
+      <w:r>
+        <w:rPr>
+          <w:rFonts w:ascii="Times New Roman" w:hAnsi="Times New Roman" w:cs="Times New Roman"/>
+        </w:rPr>
+        <w:t xml:space="preserve"> critical dimensions</w:t>
+      </w:r>
+      <w:r>
+        <w:rPr>
+          <w:rFonts w:ascii="Times New Roman" w:hAnsi="Times New Roman" w:cs="Times New Roman"/>
+        </w:rPr>
+        <w:t xml:space="preserve"> and </w:t>
+      </w:r>
+      <w:r>
+        <w:rPr>
+          <w:rFonts w:ascii="Times New Roman" w:hAnsi="Times New Roman" w:cs="Times New Roman"/>
+        </w:rPr>
+        <w:t>consequently</w:t>
+      </w:r>
+      <w:r>
+        <w:rPr>
+          <w:rFonts w:ascii="Times New Roman" w:hAnsi="Times New Roman" w:cs="Times New Roman"/>
+        </w:rPr>
+        <w:t xml:space="preserve"> lack tolerance.  </w:t>
+      </w:r>
+      <w:r>
+        <w:rPr>
+          <w:rFonts w:ascii="Times New Roman" w:hAnsi="Times New Roman" w:cs="Times New Roman"/>
+        </w:rPr>
+        <w:t xml:space="preserve">To facilitate manufacturability, a feature control frame is often used to assign a dimensional tolerance to the feature that is referenced in by the basic dimension. </w:t>
+      </w:r>
+      <w:r>
+        <w:rPr>
+          <w:rFonts w:ascii="Times New Roman" w:hAnsi="Times New Roman" w:cs="Times New Roman"/>
+        </w:rPr>
+        <w:t xml:space="preserve"> It is important to note that a set of c</w:t>
+      </w:r>
+      <w:r>
+        <w:rPr>
+          <w:rFonts w:ascii="Times New Roman" w:hAnsi="Times New Roman" w:cs="Times New Roman"/>
+        </w:rPr>
+        <w:t>hained basic dimensions do</w:t>
+      </w:r>
+      <w:r>
+        <w:rPr>
+          <w:rFonts w:ascii="Times New Roman" w:hAnsi="Times New Roman" w:cs="Times New Roman"/>
+        </w:rPr>
+        <w:t xml:space="preserve"> not create tolerance stack up. Furthermore, p</w:t>
+      </w:r>
+      <w:r>
+        <w:rPr>
+          <w:rFonts w:ascii="Times New Roman" w:hAnsi="Times New Roman" w:cs="Times New Roman"/>
+        </w:rPr>
+        <w:t>roper tolerance must be inferred by Datum’s referenced in the feature control frame, and not by dimension arrows or start points.</w:t>
+      </w:r>
+      <w:r>
+        <w:rPr>
+          <w:rFonts w:ascii="Times New Roman" w:hAnsi="Times New Roman" w:cs="Times New Roman"/>
+        </w:rPr>
+        <w:t xml:space="preserve">  In summary, a numerical value used to describe the theoretically exact size, profile, orientation or location of either a feather or datum target is the basis from which permissible variations are established by tolerances on other dimensions, in notes, or in feature control frames.  </w:t>
+      </w:r>
+      <w:r>
+        <w:rPr>
+          <w:rFonts w:ascii="Times New Roman" w:hAnsi="Times New Roman" w:cs="Times New Roman"/>
+        </w:rPr>
+        <w:t>In conclusion, b</w:t>
+      </w:r>
+      <w:r>
+        <w:rPr>
+          <w:rFonts w:ascii="Times New Roman" w:hAnsi="Times New Roman" w:cs="Times New Roman"/>
+        </w:rPr>
+        <w:t>asic dimension are denoted by enclosing the number of the dimension in a rectangle.</w:t>
+      </w:r>
     </w:p>
     <w:p>
       <w:pPr>
@@ -200,25 +446,49 @@
         <w:rPr>
           <w:rFonts w:ascii="Times New Roman" w:hAnsi="Times New Roman" w:cs="Times New Roman"/>
         </w:rPr>
-        <w:t>The ISO standard for dimensioning parts is GD&amp;T (Geometric Dimensioning and Tolerance</w:t>
-      </w:r>
-      <w:r>
-        <w:rPr>
-          <w:rFonts w:ascii="Times New Roman" w:hAnsi="Times New Roman" w:cs="Times New Roman"/>
-        </w:rPr>
-        <w:t>).</w:t>
-      </w:r>
-      <w:r>
-        <w:rPr>
-          <w:rFonts w:ascii="Times New Roman" w:hAnsi="Times New Roman" w:cs="Times New Roman"/>
-        </w:rPr>
-        <w:t xml:space="preserve">  In short, this system is useful when communicating engineering tolerances.  This form of dimensioning follows a symbolic language that allows </w:t>
-      </w:r>
-      <w:r>
-        <w:rPr>
-          <w:rFonts w:ascii="Times New Roman" w:hAnsi="Times New Roman" w:cs="Times New Roman"/>
-        </w:rPr>
-        <w:t>engineering drawings within a computer three-dimensionally.  In other words, one can virtually fabricate solid models that explicitly describes nominal geometry and its allowable variation.</w:t>
+        <w:t>The 3D-printer is comprised of many parts which must be appropriately dimensioned</w:t>
+      </w:r>
+      <w:r>
+        <w:rPr>
+          <w:rFonts w:ascii="Times New Roman" w:hAnsi="Times New Roman" w:cs="Times New Roman"/>
+        </w:rPr>
+        <w:t>.</w:t>
+      </w:r>
+      <w:r>
+        <w:rPr>
+          <w:rFonts w:ascii="Times New Roman" w:hAnsi="Times New Roman" w:cs="Times New Roman"/>
+        </w:rPr>
+        <w:t xml:space="preserve"> </w:t>
+      </w:r>
+      <w:r>
+        <w:rPr>
+          <w:rFonts w:ascii="Times New Roman" w:hAnsi="Times New Roman" w:cs="Times New Roman"/>
+        </w:rPr>
+        <w:t xml:space="preserve"> </w:t>
+      </w:r>
+      <w:r>
+        <w:rPr>
+          <w:rFonts w:ascii="Times New Roman" w:hAnsi="Times New Roman" w:cs="Times New Roman"/>
+        </w:rPr>
+        <w:t xml:space="preserve">To produce a high quality design one should </w:t>
+      </w:r>
+      <w:r>
+        <w:rPr>
+          <w:rFonts w:ascii="Times New Roman" w:hAnsi="Times New Roman" w:cs="Times New Roman"/>
+        </w:rPr>
+        <w:t>GD&amp;T</w:t>
+      </w:r>
+      <w:r>
+        <w:rPr>
+          <w:rFonts w:ascii="Times New Roman" w:hAnsi="Times New Roman" w:cs="Times New Roman"/>
+        </w:rPr>
+        <w:t xml:space="preserve"> the hardware component; i.e.) the </w:t>
+      </w:r>
+      <w:r>
+        <w:rPr>
+          <w:rFonts w:ascii="Times New Roman" w:hAnsi="Times New Roman" w:cs="Times New Roman"/>
+        </w:rPr>
+        <w:t xml:space="preserve">ribbed vat, carriage, lead screw(s), coupler, and etcetera.  </w:t>
       </w:r>
     </w:p>
     <w:p>
@@ -233,380 +503,20 @@
         <w:rPr>
           <w:rFonts w:ascii="Times New Roman" w:hAnsi="Times New Roman" w:cs="Times New Roman"/>
         </w:rPr>
-        <w:t xml:space="preserve">It is important to clarify that GD&amp;T is not synonymous for Basic Dimensioning.  </w:t>
-      </w:r>
-      <w:r>
-        <w:rPr>
-          <w:rFonts w:ascii="Times New Roman" w:hAnsi="Times New Roman" w:cs="Times New Roman"/>
-        </w:rPr>
-        <w:t>In short</w:t>
-      </w:r>
-      <w:r>
-        <w:rPr>
-          <w:rFonts w:ascii="Times New Roman" w:hAnsi="Times New Roman" w:cs="Times New Roman"/>
-        </w:rPr>
-        <w:t>, basic</w:t>
-      </w:r>
-      <w:r>
-        <w:rPr>
-          <w:rFonts w:ascii="Times New Roman" w:hAnsi="Times New Roman" w:cs="Times New Roman"/>
-        </w:rPr>
-        <w:t xml:space="preserve"> dimensioning </w:t>
-      </w:r>
-      <w:r>
-        <w:rPr>
-          <w:rFonts w:ascii="Times New Roman" w:hAnsi="Times New Roman" w:cs="Times New Roman"/>
-        </w:rPr>
-        <w:t xml:space="preserve">represent an ideal case and consequently </w:t>
-      </w:r>
-      <w:r>
-        <w:rPr>
-          <w:rFonts w:ascii="Times New Roman" w:hAnsi="Times New Roman" w:cs="Times New Roman"/>
-        </w:rPr>
-        <w:t xml:space="preserve">lacks </w:t>
-      </w:r>
-      <w:r>
-        <w:rPr>
-          <w:rFonts w:ascii="Times New Roman" w:hAnsi="Times New Roman" w:cs="Times New Roman"/>
-        </w:rPr>
-        <w:t xml:space="preserve">the </w:t>
-      </w:r>
-      <w:r>
-        <w:rPr>
-          <w:rFonts w:ascii="Times New Roman" w:hAnsi="Times New Roman" w:cs="Times New Roman"/>
-        </w:rPr>
-        <w:t xml:space="preserve">necessary </w:t>
-      </w:r>
-      <w:r>
-        <w:rPr>
-          <w:rFonts w:ascii="Times New Roman" w:hAnsi="Times New Roman" w:cs="Times New Roman"/>
-        </w:rPr>
-        <w:t>tolerances</w:t>
-      </w:r>
-      <w:r>
-        <w:rPr>
-          <w:rFonts w:ascii="Times New Roman" w:hAnsi="Times New Roman" w:cs="Times New Roman"/>
-        </w:rPr>
-        <w:t xml:space="preserve"> to appropriately </w:t>
-      </w:r>
-      <w:r>
-        <w:rPr>
-          <w:rFonts w:ascii="Times New Roman" w:hAnsi="Times New Roman" w:cs="Times New Roman"/>
-        </w:rPr>
-        <w:t>design</w:t>
-      </w:r>
-      <w:r>
-        <w:rPr>
-          <w:rFonts w:ascii="Times New Roman" w:hAnsi="Times New Roman" w:cs="Times New Roman"/>
-        </w:rPr>
-        <w:t xml:space="preserve"> parts</w:t>
-      </w:r>
-      <w:r>
-        <w:rPr>
-          <w:rFonts w:ascii="Times New Roman" w:hAnsi="Times New Roman" w:cs="Times New Roman"/>
-        </w:rPr>
-        <w:t xml:space="preserve">.  Thankfully, </w:t>
-      </w:r>
-      <w:r>
-        <w:rPr>
-          <w:rFonts w:ascii="Times New Roman" w:hAnsi="Times New Roman" w:cs="Times New Roman"/>
-        </w:rPr>
-        <w:t xml:space="preserve">GD&amp;T </w:t>
-      </w:r>
-      <w:r>
-        <w:rPr>
-          <w:rFonts w:ascii="Times New Roman" w:hAnsi="Times New Roman" w:cs="Times New Roman"/>
-        </w:rPr>
-        <w:t xml:space="preserve">overcomes this fabrication hurdle and </w:t>
-      </w:r>
-      <w:r>
-        <w:rPr>
-          <w:rFonts w:ascii="Times New Roman" w:hAnsi="Times New Roman" w:cs="Times New Roman"/>
-        </w:rPr>
-        <w:t>provide</w:t>
-      </w:r>
-      <w:r>
-        <w:rPr>
-          <w:rFonts w:ascii="Times New Roman" w:hAnsi="Times New Roman" w:cs="Times New Roman"/>
-        </w:rPr>
-        <w:t xml:space="preserve"> </w:t>
-      </w:r>
-      <w:r>
-        <w:rPr>
-          <w:rFonts w:ascii="Times New Roman" w:hAnsi="Times New Roman" w:cs="Times New Roman"/>
-        </w:rPr>
-        <w:t xml:space="preserve">the </w:t>
-      </w:r>
-      <w:r>
-        <w:rPr>
-          <w:rFonts w:ascii="Times New Roman" w:hAnsi="Times New Roman" w:cs="Times New Roman"/>
-        </w:rPr>
-        <w:t xml:space="preserve">machinist both the </w:t>
-      </w:r>
-      <w:r>
-        <w:rPr>
-          <w:rFonts w:ascii="Times New Roman" w:hAnsi="Times New Roman" w:cs="Times New Roman"/>
-        </w:rPr>
-        <w:t xml:space="preserve">necessary </w:t>
-      </w:r>
-      <w:r>
-        <w:rPr>
-          <w:rFonts w:ascii="Times New Roman" w:hAnsi="Times New Roman" w:cs="Times New Roman"/>
-        </w:rPr>
-        <w:t xml:space="preserve">dimensions tolerances </w:t>
-      </w:r>
-      <w:r>
-        <w:rPr>
-          <w:rFonts w:ascii="Times New Roman" w:hAnsi="Times New Roman" w:cs="Times New Roman"/>
-        </w:rPr>
-        <w:t xml:space="preserve">to </w:t>
-      </w:r>
-      <w:r>
-        <w:rPr>
-          <w:rFonts w:ascii="Times New Roman" w:hAnsi="Times New Roman" w:cs="Times New Roman"/>
-        </w:rPr>
-        <w:t>produce</w:t>
-      </w:r>
-      <w:r>
-        <w:rPr>
-          <w:rFonts w:ascii="Times New Roman" w:hAnsi="Times New Roman" w:cs="Times New Roman"/>
-        </w:rPr>
-        <w:t xml:space="preserve"> </w:t>
-      </w:r>
-      <w:r>
-        <w:rPr>
-          <w:rFonts w:ascii="Times New Roman" w:hAnsi="Times New Roman" w:cs="Times New Roman"/>
-        </w:rPr>
-        <w:t>high qua</w:t>
-      </w:r>
-      <w:r>
-        <w:rPr>
-          <w:rFonts w:ascii="Times New Roman" w:hAnsi="Times New Roman" w:cs="Times New Roman"/>
-        </w:rPr>
-        <w:t>lity parts</w:t>
-      </w:r>
-      <w:r>
-        <w:rPr>
-          <w:rFonts w:ascii="Times New Roman" w:hAnsi="Times New Roman" w:cs="Times New Roman"/>
-        </w:rPr>
-        <w:t xml:space="preserve">.  </w:t>
-      </w:r>
-      <w:r>
-        <w:rPr>
-          <w:rFonts w:ascii="Times New Roman" w:hAnsi="Times New Roman" w:cs="Times New Roman"/>
-        </w:rPr>
-        <w:t xml:space="preserve">In </w:t>
-      </w:r>
-      <w:r>
-        <w:rPr>
-          <w:rFonts w:ascii="Times New Roman" w:hAnsi="Times New Roman" w:cs="Times New Roman"/>
-        </w:rPr>
-        <w:t>te</w:t>
-      </w:r>
-      <w:r>
-        <w:rPr>
-          <w:rFonts w:ascii="Times New Roman" w:hAnsi="Times New Roman" w:cs="Times New Roman"/>
-        </w:rPr>
-        <w:t>chnical drawing</w:t>
-      </w:r>
-      <w:r>
-        <w:rPr>
-          <w:rFonts w:ascii="Times New Roman" w:hAnsi="Times New Roman" w:cs="Times New Roman"/>
-        </w:rPr>
-        <w:t>s</w:t>
-      </w:r>
-      <w:r>
-        <w:rPr>
-          <w:rFonts w:ascii="Times New Roman" w:hAnsi="Times New Roman" w:cs="Times New Roman"/>
-        </w:rPr>
-        <w:t xml:space="preserve">, a basic dimension is a theoretically exact dimension, given from a datum to a feature of interest. </w:t>
-      </w:r>
-      <w:r>
-        <w:rPr>
-          <w:rFonts w:ascii="Times New Roman" w:hAnsi="Times New Roman" w:cs="Times New Roman"/>
-        </w:rPr>
-        <w:t xml:space="preserve"> </w:t>
-      </w:r>
-      <w:r>
-        <w:rPr>
-          <w:rFonts w:ascii="Times New Roman" w:hAnsi="Times New Roman" w:cs="Times New Roman"/>
-        </w:rPr>
-        <w:t>B</w:t>
-      </w:r>
-      <w:r>
-        <w:rPr>
-          <w:rFonts w:ascii="Times New Roman" w:hAnsi="Times New Roman" w:cs="Times New Roman"/>
-        </w:rPr>
-        <w:t xml:space="preserve">asic dimensions </w:t>
-      </w:r>
-      <w:r>
-        <w:rPr>
-          <w:rFonts w:ascii="Times New Roman" w:hAnsi="Times New Roman" w:cs="Times New Roman"/>
-        </w:rPr>
-        <w:t xml:space="preserve">only </w:t>
-      </w:r>
-      <w:r>
-        <w:rPr>
-          <w:rFonts w:ascii="Times New Roman" w:hAnsi="Times New Roman" w:cs="Times New Roman"/>
-        </w:rPr>
-        <w:t>communicate</w:t>
-      </w:r>
-      <w:r>
-        <w:rPr>
-          <w:rFonts w:ascii="Times New Roman" w:hAnsi="Times New Roman" w:cs="Times New Roman"/>
-        </w:rPr>
-        <w:t xml:space="preserve"> a designs</w:t>
-      </w:r>
-      <w:r>
-        <w:rPr>
-          <w:rFonts w:ascii="Times New Roman" w:hAnsi="Times New Roman" w:cs="Times New Roman"/>
-        </w:rPr>
-        <w:t xml:space="preserve"> critical dimensions</w:t>
-      </w:r>
-      <w:r>
-        <w:rPr>
-          <w:rFonts w:ascii="Times New Roman" w:hAnsi="Times New Roman" w:cs="Times New Roman"/>
-        </w:rPr>
-        <w:t xml:space="preserve"> and </w:t>
-      </w:r>
-      <w:r>
-        <w:rPr>
-          <w:rFonts w:ascii="Times New Roman" w:hAnsi="Times New Roman" w:cs="Times New Roman"/>
-        </w:rPr>
-        <w:t>consequently</w:t>
-      </w:r>
-      <w:r>
-        <w:rPr>
-          <w:rFonts w:ascii="Times New Roman" w:hAnsi="Times New Roman" w:cs="Times New Roman"/>
-        </w:rPr>
-        <w:t xml:space="preserve"> lack tolerance.  </w:t>
-      </w:r>
-      <w:r>
-        <w:rPr>
-          <w:rFonts w:ascii="Times New Roman" w:hAnsi="Times New Roman" w:cs="Times New Roman"/>
-        </w:rPr>
-        <w:t xml:space="preserve">To facilitate manufacturability, a feature control frame is often used to assign a dimensional tolerance to the feature </w:t>
-      </w:r>
-      <w:r>
-        <w:rPr>
-          <w:rFonts w:ascii="Times New Roman" w:hAnsi="Times New Roman" w:cs="Times New Roman"/>
-        </w:rPr>
         <w:lastRenderedPageBreak/>
-        <w:t xml:space="preserve">that is referenced in by the basic dimension. </w:t>
-      </w:r>
-      <w:r>
-        <w:rPr>
-          <w:rFonts w:ascii="Times New Roman" w:hAnsi="Times New Roman" w:cs="Times New Roman"/>
-        </w:rPr>
-        <w:t xml:space="preserve"> It is important to note that a set of c</w:t>
-      </w:r>
-      <w:r>
-        <w:rPr>
-          <w:rFonts w:ascii="Times New Roman" w:hAnsi="Times New Roman" w:cs="Times New Roman"/>
-        </w:rPr>
-        <w:t>hained basic dimensions do</w:t>
-      </w:r>
-      <w:r>
-        <w:rPr>
-          <w:rFonts w:ascii="Times New Roman" w:hAnsi="Times New Roman" w:cs="Times New Roman"/>
-        </w:rPr>
-        <w:t xml:space="preserve"> not create tolerance stack up. Furthermore, p</w:t>
-      </w:r>
-      <w:r>
-        <w:rPr>
-          <w:rFonts w:ascii="Times New Roman" w:hAnsi="Times New Roman" w:cs="Times New Roman"/>
-        </w:rPr>
-        <w:t>roper tolerance must be inferred by Datum’s referenced in the feature control frame, and not by dimension arrows or start points.</w:t>
-      </w:r>
-      <w:r>
-        <w:rPr>
-          <w:rFonts w:ascii="Times New Roman" w:hAnsi="Times New Roman" w:cs="Times New Roman"/>
-        </w:rPr>
-        <w:t xml:space="preserve">  In summary, a numerical value used to describe the theoretically exact size, profile, orientation or location of either a feather or datum target is the basis from which permissible variations are established by tolerances on other dimensions, in notes, or in feature control frames.  </w:t>
-      </w:r>
-      <w:r>
-        <w:rPr>
-          <w:rFonts w:ascii="Times New Roman" w:hAnsi="Times New Roman" w:cs="Times New Roman"/>
-        </w:rPr>
-        <w:t>In conclusion, b</w:t>
-      </w:r>
-      <w:r>
-        <w:rPr>
-          <w:rFonts w:ascii="Times New Roman" w:hAnsi="Times New Roman" w:cs="Times New Roman"/>
-        </w:rPr>
-        <w:t>asic dimension are denoted by enclosing the number of the dimension in a rectangle.</w:t>
-      </w:r>
-    </w:p>
-    <w:p>
-      <w:pPr>
-        <w:spacing w:after="0" w:line="480" w:lineRule="auto"/>
-        <w:ind w:firstLine="360"/>
-        <w:rPr>
-          <w:rFonts w:ascii="Times New Roman" w:hAnsi="Times New Roman" w:cs="Times New Roman"/>
-        </w:rPr>
-      </w:pPr>
-      <w:r>
-        <w:rPr>
-          <w:rFonts w:ascii="Times New Roman" w:hAnsi="Times New Roman" w:cs="Times New Roman"/>
-        </w:rPr>
-        <w:t>The 3D-printer is comprised of many parts which must be appropriately dimensioned</w:t>
-      </w:r>
-      <w:r>
-        <w:rPr>
-          <w:rFonts w:ascii="Times New Roman" w:hAnsi="Times New Roman" w:cs="Times New Roman"/>
-        </w:rPr>
-        <w:t xml:space="preserve">. </w:t>
-      </w:r>
-      <w:r>
-        <w:rPr>
-          <w:rFonts w:ascii="Times New Roman" w:hAnsi="Times New Roman" w:cs="Times New Roman"/>
-        </w:rPr>
-        <w:t xml:space="preserve">Parts </w:t>
-      </w:r>
-      <w:r>
-        <w:rPr>
-          <w:rFonts w:ascii="Times New Roman" w:hAnsi="Times New Roman" w:cs="Times New Roman"/>
-        </w:rPr>
-        <w:t xml:space="preserve">needing to be fabricated in the </w:t>
-      </w:r>
-      <w:r>
-        <w:rPr>
-          <w:rFonts w:ascii="Times New Roman" w:hAnsi="Times New Roman" w:cs="Times New Roman"/>
-        </w:rPr>
-        <w:t xml:space="preserve">machine shop </w:t>
-      </w:r>
-      <w:r>
-        <w:rPr>
-          <w:rFonts w:ascii="Times New Roman" w:hAnsi="Times New Roman" w:cs="Times New Roman"/>
-        </w:rPr>
-        <w:t xml:space="preserve">were GD&amp;T prior to construction; ribbed vat, carriage, lead screw(s), coupler, and etcetera.  </w:t>
-      </w:r>
-    </w:p>
-    <w:p>
-      <w:pPr>
-        <w:spacing w:after="0" w:line="480" w:lineRule="auto"/>
-        <w:ind w:firstLine="360"/>
-        <w:rPr>
-          <w:rFonts w:ascii="Times New Roman" w:hAnsi="Times New Roman" w:cs="Times New Roman"/>
-        </w:rPr>
-      </w:pPr>
-      <w:r>
-        <w:rPr>
-          <w:rFonts w:ascii="Times New Roman" w:hAnsi="Times New Roman" w:cs="Times New Roman"/>
-        </w:rPr>
-        <w:t xml:space="preserve">A program called </w:t>
-      </w:r>
-      <w:r>
-        <w:rPr>
-          <w:rFonts w:ascii="Times New Roman" w:hAnsi="Times New Roman" w:cs="Times New Roman"/>
-        </w:rPr>
         <w:t xml:space="preserve">SolidWorks </w:t>
       </w:r>
       <w:r>
         <w:rPr>
           <w:rFonts w:ascii="Times New Roman" w:hAnsi="Times New Roman" w:cs="Times New Roman"/>
         </w:rPr>
-        <w:t>allowed Jeff and I to create parts</w:t>
+        <w:t>was the program used t</w:t>
+      </w:r>
+      <w:r>
+        <w:rPr>
+          <w:rFonts w:ascii="Times New Roman" w:hAnsi="Times New Roman" w:cs="Times New Roman"/>
+        </w:rPr>
+        <w:t>o create parts</w:t>
       </w:r>
       <w:r>
         <w:rPr>
@@ -618,13 +528,19 @@
         <w:rPr>
           <w:rFonts w:ascii="Times New Roman" w:hAnsi="Times New Roman" w:cs="Times New Roman"/>
         </w:rPr>
-        <w:t>technical drawings, assemblies, &amp; preform simulations on subsystem assemblies with the overall Printer system</w:t>
-      </w:r>
-      <w:r>
-        <w:rPr>
-          <w:rFonts w:ascii="Times New Roman" w:hAnsi="Times New Roman" w:cs="Times New Roman"/>
-        </w:rPr>
-        <w:t xml:space="preserve">. I.E.) The </w:t>
+        <w:t>technical drawings, assemblies, &amp; preform simulations on subsystem assemblies</w:t>
+      </w:r>
+      <w:r>
+        <w:rPr>
+          <w:rFonts w:ascii="Times New Roman" w:hAnsi="Times New Roman" w:cs="Times New Roman"/>
+        </w:rPr>
+        <w:t>;</w:t>
+      </w:r>
+      <w:r>
+        <w:rPr>
+          <w:rFonts w:ascii="Times New Roman" w:hAnsi="Times New Roman" w:cs="Times New Roman"/>
+        </w:rPr>
+        <w:t xml:space="preserve"> I.E.) The </w:t>
       </w:r>
       <w:r>
         <w:rPr>
@@ -690,7 +606,7 @@
                     </pic:cNvPicPr>
                   </pic:nvPicPr>
                   <pic:blipFill>
-                    <a:blip r:embed="rId10"/>
+                    <a:blip r:embed="rId8"/>
                     <a:stretch>
                       <a:fillRect/>
                     </a:stretch>
@@ -799,7 +715,19 @@
         <w:rPr>
           <w:rFonts w:ascii="Times New Roman" w:hAnsi="Times New Roman" w:cs="Times New Roman"/>
         </w:rPr>
-        <w:t xml:space="preserve">At the end of the FEA Simulation </w:t>
+        <w:t>At the end of the FEA Simulation</w:t>
+      </w:r>
+      <w:r>
+        <w:rPr>
+          <w:rFonts w:ascii="Times New Roman" w:hAnsi="Times New Roman" w:cs="Times New Roman"/>
+        </w:rPr>
+        <w:t>,</w:t>
+      </w:r>
+      <w:r>
+        <w:rPr>
+          <w:rFonts w:ascii="Times New Roman" w:hAnsi="Times New Roman" w:cs="Times New Roman"/>
+        </w:rPr>
+        <w:t xml:space="preserve"> </w:t>
       </w:r>
       <w:r>
         <w:rPr>
@@ -849,15 +777,20 @@
         <w:rPr>
           <w:rFonts w:ascii="Times New Roman" w:hAnsi="Times New Roman" w:cs="Times New Roman"/>
         </w:rPr>
-        <w:lastRenderedPageBreak/>
         <w:tab/>
-        <w:t>In total there were three subassemblies prior to the final printer assembly; the chassis, build table, &amp; ribbed vat.  In the end, these three files were placed in a final assembly</w:t>
-      </w:r>
-      <w:r>
-        <w:rPr>
-          <w:rFonts w:ascii="Times New Roman" w:hAnsi="Times New Roman" w:cs="Times New Roman"/>
-        </w:rPr>
-        <w:t xml:space="preserve">; this final assembly </w:t>
+        <w:t xml:space="preserve">In total there were three subassemblies prior to the final printer assembly; the chassis, build table, &amp; ribbed vat.  </w:t>
+      </w:r>
+      <w:r>
+        <w:rPr>
+          <w:rFonts w:ascii="Times New Roman" w:hAnsi="Times New Roman" w:cs="Times New Roman"/>
+        </w:rPr>
+        <w:t>Furthermore, the</w:t>
+      </w:r>
+      <w:r>
+        <w:rPr>
+          <w:rFonts w:ascii="Times New Roman" w:hAnsi="Times New Roman" w:cs="Times New Roman"/>
+        </w:rPr>
+        <w:t xml:space="preserve"> final assembly </w:t>
       </w:r>
       <w:r>
         <w:rPr>
@@ -869,13 +802,31 @@
         <w:rPr>
           <w:rFonts w:ascii="Times New Roman" w:hAnsi="Times New Roman" w:cs="Times New Roman"/>
         </w:rPr>
-        <w:t xml:space="preserve"> three</w:t>
-      </w:r>
-      <w:r>
-        <w:rPr>
-          <w:rFonts w:ascii="Times New Roman" w:hAnsi="Times New Roman" w:cs="Times New Roman"/>
-        </w:rPr>
-        <w:t xml:space="preserve"> subassemblies were created in order to simplify the overall/final assembly</w:t>
+        <w:t xml:space="preserve"> </w:t>
+      </w:r>
+      <w:r>
+        <w:rPr>
+          <w:rFonts w:ascii="Times New Roman" w:hAnsi="Times New Roman" w:cs="Times New Roman"/>
+        </w:rPr>
+        <w:t xml:space="preserve">purpose of the </w:t>
+      </w:r>
+      <w:r>
+        <w:rPr>
+          <w:rFonts w:ascii="Times New Roman" w:hAnsi="Times New Roman" w:cs="Times New Roman"/>
+        </w:rPr>
+        <w:t>three</w:t>
+      </w:r>
+      <w:r>
+        <w:rPr>
+          <w:rFonts w:ascii="Times New Roman" w:hAnsi="Times New Roman" w:cs="Times New Roman"/>
+        </w:rPr>
+        <w:t xml:space="preserve"> subassemblies was to </w:t>
+      </w:r>
+      <w:r>
+        <w:rPr>
+          <w:rFonts w:ascii="Times New Roman" w:hAnsi="Times New Roman" w:cs="Times New Roman"/>
+        </w:rPr>
+        <w:t>simplify the overall/final assembly</w:t>
       </w:r>
       <w:r>
         <w:rPr>
@@ -923,7 +874,19 @@
         <w:rPr>
           <w:rFonts w:ascii="Times New Roman" w:hAnsi="Times New Roman" w:cs="Times New Roman"/>
         </w:rPr>
-        <w:t xml:space="preserve">gain a general understanding </w:t>
+        <w:t xml:space="preserve">gain </w:t>
+      </w:r>
+      <w:r>
+        <w:rPr>
+          <w:rFonts w:ascii="Times New Roman" w:hAnsi="Times New Roman" w:cs="Times New Roman"/>
+        </w:rPr>
+        <w:t xml:space="preserve">a visual </w:t>
+      </w:r>
+      <w:r>
+        <w:rPr>
+          <w:rFonts w:ascii="Times New Roman" w:hAnsi="Times New Roman" w:cs="Times New Roman"/>
+        </w:rPr>
+        <w:t xml:space="preserve">understanding </w:t>
       </w:r>
       <w:r>
         <w:rPr>
@@ -935,13 +898,13 @@
         <w:rPr>
           <w:rFonts w:ascii="Times New Roman" w:hAnsi="Times New Roman" w:cs="Times New Roman"/>
         </w:rPr>
-        <w:t xml:space="preserve">both </w:t>
-      </w:r>
-      <w:r>
-        <w:rPr>
-          <w:rFonts w:ascii="Times New Roman" w:hAnsi="Times New Roman" w:cs="Times New Roman"/>
-        </w:rPr>
-        <w:t xml:space="preserve">the components comprised within the </w:t>
+        <w:t xml:space="preserve">all the </w:t>
+      </w:r>
+      <w:r>
+        <w:rPr>
+          <w:rFonts w:ascii="Times New Roman" w:hAnsi="Times New Roman" w:cs="Times New Roman"/>
+        </w:rPr>
+        <w:t xml:space="preserve">components comprised within the </w:t>
       </w:r>
       <w:r>
         <w:rPr>
@@ -953,25 +916,49 @@
         <w:rPr>
           <w:rFonts w:ascii="Times New Roman" w:hAnsi="Times New Roman" w:cs="Times New Roman"/>
         </w:rPr>
-        <w:t xml:space="preserve"> system</w:t>
-      </w:r>
-      <w:r>
-        <w:rPr>
-          <w:rFonts w:ascii="Times New Roman" w:hAnsi="Times New Roman" w:cs="Times New Roman"/>
-        </w:rPr>
-        <w:t xml:space="preserve"> and a visual</w:t>
-      </w:r>
-      <w:r>
-        <w:rPr>
-          <w:rFonts w:ascii="Times New Roman" w:hAnsi="Times New Roman" w:cs="Times New Roman"/>
-        </w:rPr>
-        <w:t>.  This visual assisted in the instruction for p</w:t>
-      </w:r>
-      <w:r>
-        <w:rPr>
-          <w:rFonts w:ascii="Times New Roman" w:hAnsi="Times New Roman" w:cs="Times New Roman"/>
-        </w:rPr>
-        <w:t>iecing the design</w:t>
+        <w:t xml:space="preserve"> </w:t>
+      </w:r>
+      <w:r>
+        <w:rPr>
+          <w:rFonts w:ascii="Times New Roman" w:hAnsi="Times New Roman" w:cs="Times New Roman"/>
+        </w:rPr>
+        <w:t xml:space="preserve">assembly.  These visuals </w:t>
+      </w:r>
+      <w:r>
+        <w:rPr>
+          <w:rFonts w:ascii="Times New Roman" w:hAnsi="Times New Roman" w:cs="Times New Roman"/>
+        </w:rPr>
+        <w:t>assisted in the instruction</w:t>
+      </w:r>
+      <w:r>
+        <w:rPr>
+          <w:rFonts w:ascii="Times New Roman" w:hAnsi="Times New Roman" w:cs="Times New Roman"/>
+        </w:rPr>
+        <w:t>s</w:t>
+      </w:r>
+      <w:r>
+        <w:rPr>
+          <w:rFonts w:ascii="Times New Roman" w:hAnsi="Times New Roman" w:cs="Times New Roman"/>
+        </w:rPr>
+        <w:t xml:space="preserve"> for p</w:t>
+      </w:r>
+      <w:r>
+        <w:rPr>
+          <w:rFonts w:ascii="Times New Roman" w:hAnsi="Times New Roman" w:cs="Times New Roman"/>
+        </w:rPr>
+        <w:t xml:space="preserve">iecing the </w:t>
+      </w:r>
+      <w:r>
+        <w:rPr>
+          <w:rFonts w:ascii="Times New Roman" w:hAnsi="Times New Roman" w:cs="Times New Roman"/>
+        </w:rPr>
+        <w:t xml:space="preserve">subassemblies and final </w:t>
+      </w:r>
+      <w:r>
+        <w:rPr>
+          <w:rFonts w:ascii="Times New Roman" w:hAnsi="Times New Roman" w:cs="Times New Roman"/>
+        </w:rPr>
+        <w:t>design</w:t>
       </w:r>
       <w:r>
         <w:rPr>
@@ -985,8 +972,6 @@
         </w:rPr>
         <w:t xml:space="preserve">  </w:t>
       </w:r>
-      <w:bookmarkStart w:id="0" w:name="_GoBack"/>
-      <w:bookmarkEnd w:id="0"/>
     </w:p>
     <w:p>
       <w:pPr>
@@ -1059,7 +1044,19 @@
         <w:rPr>
           <w:rFonts w:ascii="Times New Roman" w:hAnsi="Times New Roman" w:cs="Times New Roman"/>
         </w:rPr>
-        <w:t xml:space="preserve"> and the needs of having a technical drawing template</w:t>
+        <w:t xml:space="preserve"> and the needs of </w:t>
+      </w:r>
+      <w:r>
+        <w:rPr>
+          <w:rFonts w:ascii="Times New Roman" w:hAnsi="Times New Roman" w:cs="Times New Roman"/>
+        </w:rPr>
+        <w:t xml:space="preserve">the Open Source Hardware Community.  This title block serves as a </w:t>
+      </w:r>
+      <w:r>
+        <w:rPr>
+          <w:rFonts w:ascii="Times New Roman" w:hAnsi="Times New Roman" w:cs="Times New Roman"/>
+        </w:rPr>
+        <w:t>template</w:t>
       </w:r>
       <w:r>
         <w:rPr>
@@ -1071,19 +1068,19 @@
         <w:rPr>
           <w:rFonts w:ascii="Times New Roman" w:hAnsi="Times New Roman" w:cs="Times New Roman"/>
         </w:rPr>
-        <w:t xml:space="preserve">for the </w:t>
-      </w:r>
-      <w:r>
-        <w:rPr>
-          <w:rFonts w:ascii="Times New Roman" w:hAnsi="Times New Roman" w:cs="Times New Roman"/>
-        </w:rPr>
-        <w:t>Open Source Hardware Community</w:t>
-      </w:r>
-      <w:r>
-        <w:rPr>
-          <w:rFonts w:ascii="Times New Roman" w:hAnsi="Times New Roman" w:cs="Times New Roman"/>
-        </w:rPr>
-        <w:t>.</w:t>
+        <w:t xml:space="preserve">for </w:t>
+      </w:r>
+      <w:r>
+        <w:rPr>
+          <w:rFonts w:ascii="Times New Roman" w:hAnsi="Times New Roman" w:cs="Times New Roman"/>
+        </w:rPr>
+        <w:t>technical drawing</w:t>
+      </w:r>
+      <w:r>
+        <w:rPr>
+          <w:rFonts w:ascii="Times New Roman" w:hAnsi="Times New Roman" w:cs="Times New Roman"/>
+        </w:rPr>
+        <w:t xml:space="preserve">s.  </w:t>
       </w:r>
     </w:p>
     <w:p>
@@ -1097,6 +1094,7 @@
           <w:rFonts w:ascii="Times New Roman" w:hAnsi="Times New Roman" w:cs="Times New Roman"/>
           <w:noProof/>
         </w:rPr>
+        <w:lastRenderedPageBreak/>
         <w:drawing>
           <wp:inline distT="0" distB="0" distL="0" distR="0" wp14:anchorId="3EA6AB55" wp14:editId="1B07B92B">
             <wp:extent cx="5740400" cy="1656498"/>
@@ -1115,7 +1113,7 @@
                     </pic:cNvPicPr>
                   </pic:nvPicPr>
                   <pic:blipFill rotWithShape="1">
-                    <a:blip r:embed="rId11" cstate="print">
+                    <a:blip r:embed="rId9" cstate="print">
                       <a:extLst>
                         <a:ext uri="{28A0092B-C50C-407E-A947-70E740481C1C}">
                           <a14:useLocalDpi xmlns:a14="http://schemas.microsoft.com/office/drawing/2010/main" val="0"/>
@@ -1153,14 +1151,27 @@
       <w:r>
         <w:t xml:space="preserve">Figure </w:t>
       </w:r>
-      <w:fldSimple w:instr=" SEQ Figure \* ARABIC ">
-        <w:r>
-          <w:rPr>
-            <w:noProof/>
-          </w:rPr>
-          <w:t>3</w:t>
-        </w:r>
-      </w:fldSimple>
+      <w:r>
+        <w:fldChar w:fldCharType="begin"/>
+      </w:r>
+      <w:r>
+        <w:instrText xml:space="preserve"> SEQ Figure \* ARABIC </w:instrText>
+      </w:r>
+      <w:r>
+        <w:fldChar w:fldCharType="separate"/>
+      </w:r>
+      <w:r>
+        <w:rPr>
+          <w:noProof/>
+        </w:rPr>
+        <w:t>3</w:t>
+      </w:r>
+      <w:r>
+        <w:rPr>
+          <w:noProof/>
+        </w:rPr>
+        <w:fldChar w:fldCharType="end"/>
+      </w:r>
       <w:r>
         <w:t xml:space="preserve"> - Generic Title block</w:t>
       </w:r>
@@ -1170,6 +1181,7 @@
         <w:spacing w:after="0" w:line="480" w:lineRule="auto"/>
         <w:rPr>
           <w:rFonts w:ascii="Times New Roman" w:hAnsi="Times New Roman" w:cs="Times New Roman"/>
+          <w:color w:val="FF0000"/>
         </w:rPr>
       </w:pPr>
       <w:r>
@@ -1326,7 +1338,19 @@
         <w:rPr>
           <w:rFonts w:ascii="Times New Roman" w:hAnsi="Times New Roman" w:cs="Times New Roman"/>
         </w:rPr>
-        <w:t xml:space="preserve"> These templates adhere to the </w:t>
+        <w:t xml:space="preserve"> These templates adhere</w:t>
+      </w:r>
+      <w:r>
+        <w:rPr>
+          <w:rFonts w:ascii="Times New Roman" w:hAnsi="Times New Roman" w:cs="Times New Roman"/>
+        </w:rPr>
+        <w:t>d</w:t>
+      </w:r>
+      <w:r>
+        <w:rPr>
+          <w:rFonts w:ascii="Times New Roman" w:hAnsi="Times New Roman" w:cs="Times New Roman"/>
+        </w:rPr>
+        <w:t xml:space="preserve"> to the </w:t>
       </w:r>
       <w:r>
         <w:rPr>
@@ -1381,6 +1405,19 @@
           <w:rFonts w:ascii="Times New Roman" w:hAnsi="Times New Roman" w:cs="Times New Roman"/>
         </w:rPr>
         <w:t xml:space="preserve"> which are licensed under the creative license Share-Alike 3.0. </w:t>
+      </w:r>
+      <w:r>
+        <w:rPr>
+          <w:rFonts w:ascii="Times New Roman" w:hAnsi="Times New Roman" w:cs="Times New Roman"/>
+        </w:rPr>
+        <w:t xml:space="preserve"> </w:t>
+      </w:r>
+      <w:r>
+        <w:rPr>
+          <w:rFonts w:ascii="Times New Roman" w:hAnsi="Times New Roman" w:cs="Times New Roman"/>
+          <w:color w:val="FF0000"/>
+        </w:rPr>
+        <w:t>NEED REFRENCE!</w:t>
       </w:r>
     </w:p>
     <w:p>
@@ -1433,14 +1470,12 @@
         </w:rPr>
         <w:t xml:space="preserve"> </w:t>
       </w:r>
-      <w:proofErr w:type="spellStart"/>
       <w:r>
         <w:rPr>
           <w:rFonts w:ascii="Times New Roman" w:hAnsi="Times New Roman" w:cs="Times New Roman"/>
         </w:rPr>
         <w:t>OSHWtitleblocks</w:t>
       </w:r>
-      <w:proofErr w:type="spellEnd"/>
       <w:r>
         <w:rPr>
           <w:rFonts w:ascii="Times New Roman" w:hAnsi="Times New Roman" w:cs="Times New Roman"/>
@@ -1457,21 +1492,7 @@
         <w:rPr>
           <w:rFonts w:ascii="Times New Roman" w:hAnsi="Times New Roman" w:cs="Times New Roman"/>
         </w:rPr>
-        <w:t xml:space="preserve">, &amp; </w:t>
-      </w:r>
-      <w:proofErr w:type="spellStart"/>
-      <w:r>
-        <w:rPr>
-          <w:rFonts w:ascii="Times New Roman" w:hAnsi="Times New Roman" w:cs="Times New Roman"/>
-        </w:rPr>
-        <w:t>slddrt</w:t>
-      </w:r>
-      <w:proofErr w:type="spellEnd"/>
-      <w:r>
-        <w:rPr>
-          <w:rFonts w:ascii="Times New Roman" w:hAnsi="Times New Roman" w:cs="Times New Roman"/>
-        </w:rPr>
-        <w:t xml:space="preserve">.  SLDDRW </w:t>
+        <w:t xml:space="preserve">, &amp; slddrt.  SLDDRW </w:t>
       </w:r>
       <w:r>
         <w:rPr>
@@ -1495,27 +1516,49 @@
         <w:rPr>
           <w:rFonts w:ascii="Times New Roman" w:hAnsi="Times New Roman" w:cs="Times New Roman"/>
         </w:rPr>
-        <w:t xml:space="preserve">, &amp; </w:t>
-      </w:r>
-      <w:proofErr w:type="spellStart"/>
-      <w:r>
-        <w:rPr>
-          <w:rFonts w:ascii="Times New Roman" w:hAnsi="Times New Roman" w:cs="Times New Roman"/>
-        </w:rPr>
-        <w:t>slddrt</w:t>
-      </w:r>
-      <w:proofErr w:type="spellEnd"/>
-      <w:r>
-        <w:rPr>
-          <w:rFonts w:ascii="Times New Roman" w:hAnsi="Times New Roman" w:cs="Times New Roman"/>
-        </w:rPr>
-        <w:t xml:space="preserve"> files are format.  </w:t>
-      </w:r>
-      <w:r>
-        <w:rPr>
-          <w:rFonts w:ascii="Times New Roman" w:hAnsi="Times New Roman" w:cs="Times New Roman"/>
-        </w:rPr>
-        <w:t xml:space="preserve">When creating a new drawing SolidWorks asks the user to choose a format before importing and GD&amp;T a part.  In order to use formats ‘A0’, ‘A1’, ‘A2’, or ‘A3’ </w:t>
+        <w:t xml:space="preserve">, &amp; slddrt files are format.  </w:t>
+      </w:r>
+      <w:r>
+        <w:rPr>
+          <w:rFonts w:ascii="Times New Roman" w:hAnsi="Times New Roman" w:cs="Times New Roman"/>
+        </w:rPr>
+        <w:t xml:space="preserve">When creating a new drawing </w:t>
+      </w:r>
+      <w:r>
+        <w:rPr>
+          <w:rFonts w:ascii="Times New Roman" w:hAnsi="Times New Roman" w:cs="Times New Roman"/>
+        </w:rPr>
+        <w:t xml:space="preserve">in </w:t>
+      </w:r>
+      <w:r>
+        <w:rPr>
+          <w:rFonts w:ascii="Times New Roman" w:hAnsi="Times New Roman" w:cs="Times New Roman"/>
+        </w:rPr>
+        <w:t xml:space="preserve">SolidWorks </w:t>
+      </w:r>
+      <w:r>
+        <w:rPr>
+          <w:rFonts w:ascii="Times New Roman" w:hAnsi="Times New Roman" w:cs="Times New Roman"/>
+        </w:rPr>
+        <w:t>the user is asked to choose a format prior to</w:t>
+      </w:r>
+      <w:r>
+        <w:rPr>
+          <w:rFonts w:ascii="Times New Roman" w:hAnsi="Times New Roman" w:cs="Times New Roman"/>
+        </w:rPr>
+        <w:t xml:space="preserve"> importing </w:t>
+      </w:r>
+      <w:r>
+        <w:rPr>
+          <w:rFonts w:ascii="Times New Roman" w:hAnsi="Times New Roman" w:cs="Times New Roman"/>
+        </w:rPr>
+        <w:t>and dimensioning a part</w:t>
+      </w:r>
+      <w:r>
+        <w:rPr>
+          <w:rFonts w:ascii="Times New Roman" w:hAnsi="Times New Roman" w:cs="Times New Roman"/>
+        </w:rPr>
+        <w:t xml:space="preserve">.  In order to use formats ‘A0’, ‘A1’, ‘A2’, or ‘A3’ </w:t>
       </w:r>
       <w:r>
         <w:rPr>
@@ -1545,7 +1588,27 @@
         <w:rPr>
           <w:rFonts w:ascii="Times New Roman" w:hAnsi="Times New Roman" w:cs="Times New Roman"/>
         </w:rPr>
-        <w:t xml:space="preserve"> were placed in the “sheet</w:t>
+        <w:t xml:space="preserve"> </w:t>
+      </w:r>
+      <w:r>
+        <w:rPr>
+          <w:rFonts w:ascii="Times New Roman" w:hAnsi="Times New Roman" w:cs="Times New Roman"/>
+        </w:rPr>
+        <w:t>sh</w:t>
+      </w:r>
+      <w:bookmarkStart w:id="0" w:name="_GoBack"/>
+      <w:bookmarkEnd w:id="0"/>
+      <w:r>
+        <w:rPr>
+          <w:rFonts w:ascii="Times New Roman" w:hAnsi="Times New Roman" w:cs="Times New Roman"/>
+        </w:rPr>
+        <w:t>ould be p</w:t>
+      </w:r>
+      <w:r>
+        <w:rPr>
+          <w:rFonts w:ascii="Times New Roman" w:hAnsi="Times New Roman" w:cs="Times New Roman"/>
+        </w:rPr>
+        <w:t>laced in the “sheet</w:t>
       </w:r>
       <w:r>
         <w:rPr>
@@ -1678,7 +1741,6 @@
           <w:rFonts w:ascii="Times New Roman" w:hAnsi="Times New Roman" w:cs="Times New Roman"/>
           <w:noProof/>
         </w:rPr>
-        <w:lastRenderedPageBreak/>
         <w:drawing>
           <wp:inline distT="0" distB="0" distL="0" distR="0" wp14:anchorId="3F2E0208" wp14:editId="6310B01D">
             <wp:extent cx="977900" cy="1045037"/>
@@ -1695,7 +1757,7 @@
                     <pic:cNvPicPr/>
                   </pic:nvPicPr>
                   <pic:blipFill rotWithShape="1">
-                    <a:blip r:embed="rId12" cstate="print">
+                    <a:blip r:embed="rId10" cstate="print">
                       <a:extLst>
                         <a:ext uri="{28A0092B-C50C-407E-A947-70E740481C1C}">
                           <a14:useLocalDpi xmlns:a14="http://schemas.microsoft.com/office/drawing/2010/main" val="0"/>
@@ -1867,8 +1929,8 @@
       </w:pPr>
     </w:p>
     <w:sectPr>
-      <w:headerReference w:type="default" r:id="rId13"/>
-      <w:footerReference w:type="default" r:id="rId14"/>
+      <w:headerReference w:type="default" r:id="rId11"/>
+      <w:footerReference w:type="default" r:id="rId12"/>
       <w:pgSz w:w="12240" w:h="15840"/>
       <w:pgMar w:top="1440" w:right="1440" w:bottom="1260" w:left="1440" w:header="720" w:footer="720" w:gutter="0"/>
       <w:cols w:space="720"/>
@@ -1940,7 +2002,7 @@
           <w:rPr>
             <w:noProof/>
           </w:rPr>
-          <w:t>4</w:t>
+          <w:t>3</w:t>
         </w:r>
         <w:r>
           <w:rPr>
@@ -1985,14 +2047,27 @@
     <w:pPr>
       <w:pStyle w:val="Header"/>
     </w:pPr>
-    <w:fldSimple w:instr=" FILENAME \* MERGEFORMAT ">
-      <w:r>
-        <w:rPr>
-          <w:noProof/>
-        </w:rPr>
-        <w:t>Presentation_Notes_Nate.docx</w:t>
-      </w:r>
-    </w:fldSimple>
+    <w:r>
+      <w:fldChar w:fldCharType="begin"/>
+    </w:r>
+    <w:r>
+      <w:instrText xml:space="preserve"> FILENAME \* MERGEFORMAT </w:instrText>
+    </w:r>
+    <w:r>
+      <w:fldChar w:fldCharType="separate"/>
+    </w:r>
+    <w:r>
+      <w:rPr>
+        <w:noProof/>
+      </w:rPr>
+      <w:t>Presentation_Notes_Nate.docx</w:t>
+    </w:r>
+    <w:r>
+      <w:rPr>
+        <w:noProof/>
+      </w:rPr>
+      <w:fldChar w:fldCharType="end"/>
+    </w:r>
     <w:r>
       <w:tab/>
     </w:r>
@@ -2982,6 +3057,7 @@
   <w:rsids>
     <w:rsidRoot w:val="00B97FB9"/>
     <w:rsid w:val="00057BF7"/>
+    <w:rsid w:val="006C615E"/>
     <w:rsid w:val="00B21C1A"/>
     <w:rsid w:val="00B97FB9"/>
     <w:rsid w:val="00C15E2F"/>
@@ -3721,7 +3797,7 @@
 </file>
 
 <file path=customXml/itemProps1.xml><?xml version="1.0" encoding="utf-8"?>
-<ds:datastoreItem xmlns:ds="http://schemas.openxmlformats.org/officeDocument/2006/customXml" ds:itemID="{28446F82-1974-4CC4-9346-001BA9761081}">
+<ds:datastoreItem xmlns:ds="http://schemas.openxmlformats.org/officeDocument/2006/customXml" ds:itemID="{E946BE70-7B9D-4A35-B93E-DA5169A7DAFE}">
   <ds:schemaRefs>
     <ds:schemaRef ds:uri="http://schemas.openxmlformats.org/officeDocument/2006/bibliography"/>
   </ds:schemaRefs>

</xml_diff>

<commit_message>
Updated Nate's part of the Design report
</commit_message>
<xml_diff>
--- a/DesignReport/Nates-Part_DesignReport.docx
+++ b/DesignReport/Nates-Part_DesignReport.docx
@@ -1412,17 +1412,76 @@
         </w:rPr>
         <w:t xml:space="preserve"> </w:t>
       </w:r>
+      <w:hyperlink r:id="rId10" w:history="1">
+        <w:r>
+          <w:rPr>
+            <w:rStyle w:val="Hyperlink"/>
+            <w:rFonts w:ascii="Times New Roman" w:hAnsi="Times New Roman" w:cs="Times New Roman"/>
+          </w:rPr>
+          <w:t>http://opensourceecology.org/wiki/CAD_Standards</w:t>
+        </w:r>
+      </w:hyperlink>
       <w:r>
         <w:rPr>
           <w:rFonts w:ascii="Times New Roman" w:hAnsi="Times New Roman" w:cs="Times New Roman"/>
           <w:color w:val="FF0000"/>
         </w:rPr>
-        <w:t>NEED REFRENCE!</w:t>
+        <w:t xml:space="preserve"> </w:t>
       </w:r>
     </w:p>
     <w:p>
       <w:pPr>
         <w:spacing w:after="0" w:line="480" w:lineRule="auto"/>
+        <w:rPr>
+          <w:rFonts w:ascii="Times New Roman" w:hAnsi="Times New Roman" w:cs="Times New Roman"/>
+          <w:color w:val="FF0000"/>
+        </w:rPr>
+      </w:pPr>
+      <w:r>
+        <w:rPr>
+          <w:rFonts w:ascii="Times New Roman" w:hAnsi="Times New Roman" w:cs="Times New Roman"/>
+        </w:rPr>
+        <w:t xml:space="preserve">While </w:t>
+      </w:r>
+      <w:r>
+        <w:rPr>
+          <w:rFonts w:ascii="Times New Roman" w:hAnsi="Times New Roman" w:cs="Times New Roman"/>
+        </w:rPr>
+        <w:t>the ISO</w:t>
+      </w:r>
+      <w:r>
+        <w:rPr>
+          <w:rFonts w:ascii="Times New Roman" w:hAnsi="Times New Roman" w:cs="Times New Roman"/>
+        </w:rPr>
+        <w:t xml:space="preserve"> standards were adhered to the CERN license was implemented into the title Block. </w:t>
+      </w:r>
+      <w:hyperlink r:id="rId11" w:history="1">
+        <w:r>
+          <w:rPr>
+            <w:rStyle w:val="Hyperlink"/>
+            <w:rFonts w:ascii="Times New Roman" w:hAnsi="Times New Roman" w:cs="Times New Roman"/>
+          </w:rPr>
+          <w:t>http://www.ohwr.org/projects/c</w:t>
+        </w:r>
+        <w:r>
+          <w:rPr>
+            <w:rStyle w:val="Hyperlink"/>
+            <w:rFonts w:ascii="Times New Roman" w:hAnsi="Times New Roman" w:cs="Times New Roman"/>
+          </w:rPr>
+          <w:t>e</w:t>
+        </w:r>
+        <w:r>
+          <w:rPr>
+            <w:rStyle w:val="Hyperlink"/>
+            <w:rFonts w:ascii="Times New Roman" w:hAnsi="Times New Roman" w:cs="Times New Roman"/>
+          </w:rPr>
+          <w:t>rnohl/wiki</w:t>
+        </w:r>
+      </w:hyperlink>
+    </w:p>
+    <w:p>
+      <w:pPr>
+        <w:spacing w:after="0" w:line="480" w:lineRule="auto"/>
         <w:ind w:firstLine="720"/>
         <w:rPr>
           <w:rFonts w:ascii="Times New Roman" w:hAnsi="Times New Roman" w:cs="Times New Roman"/>
@@ -1470,12 +1529,14 @@
         </w:rPr>
         <w:t xml:space="preserve"> </w:t>
       </w:r>
+      <w:proofErr w:type="spellStart"/>
       <w:r>
         <w:rPr>
           <w:rFonts w:ascii="Times New Roman" w:hAnsi="Times New Roman" w:cs="Times New Roman"/>
         </w:rPr>
         <w:t>OSHWtitleblocks</w:t>
       </w:r>
+      <w:proofErr w:type="spellEnd"/>
       <w:r>
         <w:rPr>
           <w:rFonts w:ascii="Times New Roman" w:hAnsi="Times New Roman" w:cs="Times New Roman"/>
@@ -1492,7 +1553,23 @@
         <w:rPr>
           <w:rFonts w:ascii="Times New Roman" w:hAnsi="Times New Roman" w:cs="Times New Roman"/>
         </w:rPr>
-        <w:t xml:space="preserve">, &amp; slddrt.  SLDDRW </w:t>
+        <w:t xml:space="preserve">, &amp; </w:t>
+      </w:r>
+      <w:proofErr w:type="spellStart"/>
+      <w:proofErr w:type="gramStart"/>
+      <w:r>
+        <w:rPr>
+          <w:rFonts w:ascii="Times New Roman" w:hAnsi="Times New Roman" w:cs="Times New Roman"/>
+        </w:rPr>
+        <w:t>slddrt</w:t>
+      </w:r>
+      <w:proofErr w:type="spellEnd"/>
+      <w:proofErr w:type="gramEnd"/>
+      <w:r>
+        <w:rPr>
+          <w:rFonts w:ascii="Times New Roman" w:hAnsi="Times New Roman" w:cs="Times New Roman"/>
+        </w:rPr>
+        <w:t xml:space="preserve">.  SLDDRW </w:t>
       </w:r>
       <w:r>
         <w:rPr>
@@ -1516,7 +1593,21 @@
         <w:rPr>
           <w:rFonts w:ascii="Times New Roman" w:hAnsi="Times New Roman" w:cs="Times New Roman"/>
         </w:rPr>
-        <w:t xml:space="preserve">, &amp; slddrt files are format.  </w:t>
+        <w:t xml:space="preserve">, &amp; </w:t>
+      </w:r>
+      <w:proofErr w:type="spellStart"/>
+      <w:r>
+        <w:rPr>
+          <w:rFonts w:ascii="Times New Roman" w:hAnsi="Times New Roman" w:cs="Times New Roman"/>
+        </w:rPr>
+        <w:t>slddrt</w:t>
+      </w:r>
+      <w:proofErr w:type="spellEnd"/>
+      <w:r>
+        <w:rPr>
+          <w:rFonts w:ascii="Times New Roman" w:hAnsi="Times New Roman" w:cs="Times New Roman"/>
+        </w:rPr>
+        <w:t xml:space="preserve"> files are format.  </w:t>
       </w:r>
       <w:r>
         <w:rPr>
@@ -1582,7 +1673,21 @@
         <w:rPr>
           <w:rFonts w:ascii="Times New Roman" w:hAnsi="Times New Roman" w:cs="Times New Roman"/>
         </w:rPr>
-        <w:t xml:space="preserve"> ‘slddrt’ files</w:t>
+        <w:t xml:space="preserve"> ‘</w:t>
+      </w:r>
+      <w:proofErr w:type="spellStart"/>
+      <w:r>
+        <w:rPr>
+          <w:rFonts w:ascii="Times New Roman" w:hAnsi="Times New Roman" w:cs="Times New Roman"/>
+        </w:rPr>
+        <w:t>slddrt</w:t>
+      </w:r>
+      <w:proofErr w:type="spellEnd"/>
+      <w:r>
+        <w:rPr>
+          <w:rFonts w:ascii="Times New Roman" w:hAnsi="Times New Roman" w:cs="Times New Roman"/>
+        </w:rPr>
+        <w:t>’ files</w:t>
       </w:r>
       <w:r>
         <w:rPr>
@@ -1594,21 +1699,20 @@
         <w:rPr>
           <w:rFonts w:ascii="Times New Roman" w:hAnsi="Times New Roman" w:cs="Times New Roman"/>
         </w:rPr>
-        <w:t>sh</w:t>
-      </w:r>
-      <w:bookmarkStart w:id="0" w:name="_GoBack"/>
-      <w:bookmarkEnd w:id="0"/>
-      <w:r>
-        <w:rPr>
-          <w:rFonts w:ascii="Times New Roman" w:hAnsi="Times New Roman" w:cs="Times New Roman"/>
-        </w:rPr>
-        <w:t>ould be p</w:t>
-      </w:r>
-      <w:r>
-        <w:rPr>
-          <w:rFonts w:ascii="Times New Roman" w:hAnsi="Times New Roman" w:cs="Times New Roman"/>
-        </w:rPr>
-        <w:t>laced in the “sheet</w:t>
+        <w:t>should be p</w:t>
+      </w:r>
+      <w:r>
+        <w:rPr>
+          <w:rFonts w:ascii="Times New Roman" w:hAnsi="Times New Roman" w:cs="Times New Roman"/>
+        </w:rPr>
+        <w:t>laced in the “</w:t>
+      </w:r>
+      <w:proofErr w:type="spellStart"/>
+      <w:r>
+        <w:rPr>
+          <w:rFonts w:ascii="Times New Roman" w:hAnsi="Times New Roman" w:cs="Times New Roman"/>
+        </w:rPr>
+        <w:t>sheet</w:t>
       </w:r>
       <w:r>
         <w:rPr>
@@ -1616,6 +1720,7 @@
         </w:rPr>
         <w:t>format</w:t>
       </w:r>
+      <w:proofErr w:type="spellEnd"/>
       <w:r>
         <w:rPr>
           <w:rFonts w:ascii="Times New Roman" w:hAnsi="Times New Roman" w:cs="Times New Roman"/>
@@ -1757,7 +1862,7 @@
                     <pic:cNvPicPr/>
                   </pic:nvPicPr>
                   <pic:blipFill rotWithShape="1">
-                    <a:blip r:embed="rId10" cstate="print">
+                    <a:blip r:embed="rId12" cstate="print">
                       <a:extLst>
                         <a:ext uri="{28A0092B-C50C-407E-A947-70E740481C1C}">
                           <a14:useLocalDpi xmlns:a14="http://schemas.microsoft.com/office/drawing/2010/main" val="0"/>
@@ -1861,7 +1966,15 @@
         <w:rPr>
           <w:rFonts w:ascii="Times New Roman" w:hAnsi="Times New Roman" w:cs="Times New Roman"/>
         </w:rPr>
-        <w:t xml:space="preserve">The psd file corrected the pixilation problem and </w:t>
+        <w:t>The psd file co</w:t>
+      </w:r>
+      <w:bookmarkStart w:id="0" w:name="_GoBack"/>
+      <w:bookmarkEnd w:id="0"/>
+      <w:r>
+        <w:rPr>
+          <w:rFonts w:ascii="Times New Roman" w:hAnsi="Times New Roman" w:cs="Times New Roman"/>
+        </w:rPr>
+        <w:t xml:space="preserve">rrected the pixilation problem and </w:t>
       </w:r>
       <w:r>
         <w:rPr>
@@ -1897,7 +2010,14 @@
         <w:rPr>
           <w:rFonts w:ascii="Times New Roman" w:hAnsi="Times New Roman" w:cs="Times New Roman"/>
         </w:rPr>
-        <w:t>file is a layer image file used in Adobe PhotoShop.  PSD, which stands for Photoshop Document, is the default format that Photoshop uses for saving data.  PSD is a proprietary file that allow the user to work with the images’ individual layers even after the file has been saved.</w:t>
+        <w:t xml:space="preserve">file is a layer image file used in Adobe PhotoShop.  PSD, which stands for Photoshop </w:t>
+      </w:r>
+      <w:r>
+        <w:rPr>
+          <w:rFonts w:ascii="Times New Roman" w:hAnsi="Times New Roman" w:cs="Times New Roman"/>
+        </w:rPr>
+        <w:lastRenderedPageBreak/>
+        <w:t>Document, is the default format that Photoshop uses for saving data.  PSD is a proprietary file that allow the user to work with the images’ individual layers even after the file has been saved.</w:t>
       </w:r>
       <w:r>
         <w:rPr>
@@ -1929,8 +2049,8 @@
       </w:pPr>
     </w:p>
     <w:sectPr>
-      <w:headerReference w:type="default" r:id="rId11"/>
-      <w:footerReference w:type="default" r:id="rId12"/>
+      <w:headerReference w:type="default" r:id="rId13"/>
+      <w:footerReference w:type="default" r:id="rId14"/>
       <w:pgSz w:w="12240" w:h="15840"/>
       <w:pgMar w:top="1440" w:right="1440" w:bottom="1260" w:left="1440" w:header="720" w:footer="720" w:gutter="0"/>
       <w:cols w:space="720"/>
@@ -2002,7 +2122,7 @@
           <w:rPr>
             <w:noProof/>
           </w:rPr>
-          <w:t>3</w:t>
+          <w:t>4</w:t>
         </w:r>
         <w:r>
           <w:rPr>
@@ -2972,6 +3092,18 @@
       <w:szCs w:val="18"/>
     </w:rPr>
   </w:style>
+  <w:style w:type="character" w:styleId="FollowedHyperlink">
+    <w:name w:val="FollowedHyperlink"/>
+    <w:basedOn w:val="DefaultParagraphFont"/>
+    <w:uiPriority w:val="99"/>
+    <w:semiHidden/>
+    <w:unhideWhenUsed/>
+    <w:rsid w:val="005F3909"/>
+    <w:rPr>
+      <w:color w:val="954F72" w:themeColor="followedHyperlink"/>
+      <w:u w:val="single"/>
+    </w:rPr>
+  </w:style>
 </w:styles>
 </file>
 
@@ -3057,10 +3189,10 @@
   <w:rsids>
     <w:rsidRoot w:val="00B97FB9"/>
     <w:rsid w:val="00057BF7"/>
-    <w:rsid w:val="006C615E"/>
     <w:rsid w:val="00B21C1A"/>
     <w:rsid w:val="00B97FB9"/>
     <w:rsid w:val="00C15E2F"/>
+    <w:rsid w:val="00E32DFD"/>
     <w:rsid w:val="00E7744B"/>
   </w:rsids>
   <m:mathPr>
@@ -3797,7 +3929,7 @@
 </file>
 
 <file path=customXml/itemProps1.xml><?xml version="1.0" encoding="utf-8"?>
-<ds:datastoreItem xmlns:ds="http://schemas.openxmlformats.org/officeDocument/2006/customXml" ds:itemID="{E946BE70-7B9D-4A35-B93E-DA5169A7DAFE}">
+<ds:datastoreItem xmlns:ds="http://schemas.openxmlformats.org/officeDocument/2006/customXml" ds:itemID="{CB8B1FB9-0DAD-44AF-B29A-10BD103B9124}">
   <ds:schemaRefs>
     <ds:schemaRef ds:uri="http://schemas.openxmlformats.org/officeDocument/2006/bibliography"/>
   </ds:schemaRefs>

</xml_diff>

<commit_message>
Updated Nate's Design Report
</commit_message>
<xml_diff>
--- a/DesignReport/Nates-Part_DesignReport.docx
+++ b/DesignReport/Nates-Part_DesignReport.docx
@@ -985,6 +985,1108 @@
           <w:rFonts w:ascii="Times New Roman" w:hAnsi="Times New Roman" w:cs="Times New Roman"/>
         </w:rPr>
         <w:tab/>
+        <w:t xml:space="preserve">The Printer assembly was comprised of the Chassis Assembly, the </w:t>
+      </w:r>
+      <w:r>
+        <w:rPr>
+          <w:rFonts w:ascii="Times New Roman" w:hAnsi="Times New Roman" w:cs="Times New Roman"/>
+        </w:rPr>
+        <w:t>Motion C</w:t>
+      </w:r>
+      <w:r>
+        <w:rPr>
+          <w:rFonts w:ascii="Times New Roman" w:hAnsi="Times New Roman" w:cs="Times New Roman"/>
+        </w:rPr>
+        <w:t xml:space="preserve">ontrol Assembly, the Projector and the Ribbed Vat Assembly.  </w:t>
+      </w:r>
+      <w:r>
+        <w:rPr>
+          <w:rFonts w:ascii="Times New Roman" w:hAnsi="Times New Roman" w:cs="Times New Roman"/>
+        </w:rPr>
+        <w:t xml:space="preserve">The </w:t>
+      </w:r>
+      <w:r>
+        <w:rPr>
+          <w:rFonts w:ascii="Times New Roman" w:hAnsi="Times New Roman" w:cs="Times New Roman"/>
+        </w:rPr>
+        <w:t>Chassis Assembly</w:t>
+      </w:r>
+      <w:r>
+        <w:rPr>
+          <w:rFonts w:ascii="Times New Roman" w:hAnsi="Times New Roman" w:cs="Times New Roman"/>
+        </w:rPr>
+        <w:t xml:space="preserve"> served as the main body of the 3D Printer and held all the other components.  The Motion C</w:t>
+      </w:r>
+      <w:r>
+        <w:rPr>
+          <w:rFonts w:ascii="Times New Roman" w:hAnsi="Times New Roman" w:cs="Times New Roman"/>
+        </w:rPr>
+        <w:t xml:space="preserve">ontrol </w:t>
+      </w:r>
+      <w:r>
+        <w:rPr>
+          <w:rFonts w:ascii="Times New Roman" w:hAnsi="Times New Roman" w:cs="Times New Roman"/>
+        </w:rPr>
+        <w:t>A</w:t>
+      </w:r>
+      <w:r>
+        <w:rPr>
+          <w:rFonts w:ascii="Times New Roman" w:hAnsi="Times New Roman" w:cs="Times New Roman"/>
+        </w:rPr>
+        <w:t>ssembly</w:t>
+      </w:r>
+      <w:r>
+        <w:rPr>
+          <w:rFonts w:ascii="Times New Roman" w:hAnsi="Times New Roman" w:cs="Times New Roman"/>
+        </w:rPr>
+        <w:t xml:space="preserve"> move</w:t>
+      </w:r>
+      <w:r>
+        <w:rPr>
+          <w:rFonts w:ascii="Times New Roman" w:hAnsi="Times New Roman" w:cs="Times New Roman"/>
+        </w:rPr>
+        <w:t>s up and</w:t>
+      </w:r>
+      <w:r>
+        <w:rPr>
+          <w:rFonts w:ascii="Times New Roman" w:hAnsi="Times New Roman" w:cs="Times New Roman"/>
+        </w:rPr>
+        <w:t xml:space="preserve"> down the chassis</w:t>
+      </w:r>
+      <w:r>
+        <w:rPr>
+          <w:rFonts w:ascii="Times New Roman" w:hAnsi="Times New Roman" w:cs="Times New Roman"/>
+        </w:rPr>
+        <w:t xml:space="preserve">.  The movement of this subassembly is </w:t>
+      </w:r>
+      <w:r>
+        <w:rPr>
+          <w:rFonts w:ascii="Times New Roman" w:hAnsi="Times New Roman" w:cs="Times New Roman"/>
+        </w:rPr>
+        <w:t>controlled by the</w:t>
+      </w:r>
+      <w:r>
+        <w:rPr>
+          <w:rFonts w:ascii="Times New Roman" w:hAnsi="Times New Roman" w:cs="Times New Roman"/>
+        </w:rPr>
+        <w:t xml:space="preserve"> Stepper Motors.  The </w:t>
+      </w:r>
+      <w:r>
+        <w:rPr>
+          <w:rFonts w:ascii="Times New Roman" w:hAnsi="Times New Roman" w:cs="Times New Roman"/>
+        </w:rPr>
+        <w:t>Projector</w:t>
+      </w:r>
+      <w:r>
+        <w:rPr>
+          <w:rFonts w:ascii="Times New Roman" w:hAnsi="Times New Roman" w:cs="Times New Roman"/>
+        </w:rPr>
+        <w:t xml:space="preserve"> projects </w:t>
+      </w:r>
+      <w:r>
+        <w:rPr>
+          <w:rFonts w:ascii="Times New Roman" w:hAnsi="Times New Roman" w:cs="Times New Roman"/>
+        </w:rPr>
+        <w:lastRenderedPageBreak/>
+        <w:t>UV Light in order to cure the resin in the vat and solidify the liquid.  T</w:t>
+      </w:r>
+      <w:r>
+        <w:rPr>
+          <w:rFonts w:ascii="Times New Roman" w:hAnsi="Times New Roman" w:cs="Times New Roman"/>
+        </w:rPr>
+        <w:t>he Ribbed Vat Assembly</w:t>
+      </w:r>
+      <w:r>
+        <w:rPr>
+          <w:rFonts w:ascii="Times New Roman" w:hAnsi="Times New Roman" w:cs="Times New Roman"/>
+        </w:rPr>
+        <w:t xml:space="preserve"> servers as the container for the resin. The Motion Control Assembly is submerged and raised out of the Ribbed Vat during the systems printing phase. </w:t>
+      </w:r>
+    </w:p>
+    <w:p>
+      <w:pPr>
+        <w:spacing w:after="0" w:line="480" w:lineRule="auto"/>
+        <w:ind w:firstLine="720"/>
+        <w:rPr>
+          <w:rFonts w:ascii="Times New Roman" w:hAnsi="Times New Roman" w:cs="Times New Roman"/>
+        </w:rPr>
+      </w:pPr>
+      <w:r>
+        <w:rPr>
+          <w:rFonts w:ascii="Times New Roman" w:hAnsi="Times New Roman" w:cs="Times New Roman"/>
+        </w:rPr>
+        <w:t xml:space="preserve">The </w:t>
+      </w:r>
+      <w:r>
+        <w:rPr>
+          <w:rFonts w:ascii="Times New Roman" w:hAnsi="Times New Roman" w:cs="Times New Roman"/>
+        </w:rPr>
+        <w:t>Chassis Assembly</w:t>
+      </w:r>
+      <w:r>
+        <w:rPr>
+          <w:rFonts w:ascii="Times New Roman" w:hAnsi="Times New Roman" w:cs="Times New Roman"/>
+        </w:rPr>
+        <w:t xml:space="preserve"> is </w:t>
+      </w:r>
+      <w:r>
+        <w:rPr>
+          <w:rFonts w:ascii="Times New Roman" w:hAnsi="Times New Roman" w:cs="Times New Roman"/>
+        </w:rPr>
+        <w:t xml:space="preserve">currently </w:t>
+      </w:r>
+      <w:r>
+        <w:rPr>
+          <w:rFonts w:ascii="Times New Roman" w:hAnsi="Times New Roman" w:cs="Times New Roman"/>
+        </w:rPr>
+        <w:t>comprised of 10 unique</w:t>
+      </w:r>
+      <w:r>
+        <w:rPr>
+          <w:rFonts w:ascii="Times New Roman" w:hAnsi="Times New Roman" w:cs="Times New Roman"/>
+        </w:rPr>
+        <w:t xml:space="preserve"> parts; a B</w:t>
+      </w:r>
+      <w:r>
+        <w:rPr>
+          <w:rFonts w:ascii="Times New Roman" w:hAnsi="Times New Roman" w:cs="Times New Roman"/>
+        </w:rPr>
+        <w:t xml:space="preserve">ase </w:t>
+      </w:r>
+      <w:r>
+        <w:rPr>
+          <w:rFonts w:ascii="Times New Roman" w:hAnsi="Times New Roman" w:cs="Times New Roman"/>
+        </w:rPr>
+        <w:t>P</w:t>
+      </w:r>
+      <w:r>
+        <w:rPr>
+          <w:rFonts w:ascii="Times New Roman" w:hAnsi="Times New Roman" w:cs="Times New Roman"/>
+        </w:rPr>
+        <w:t>late, a Top P</w:t>
+      </w:r>
+      <w:r>
+        <w:rPr>
+          <w:rFonts w:ascii="Times New Roman" w:hAnsi="Times New Roman" w:cs="Times New Roman"/>
+        </w:rPr>
+        <w:t>late,</w:t>
+      </w:r>
+      <w:r>
+        <w:rPr>
+          <w:rFonts w:ascii="Times New Roman" w:hAnsi="Times New Roman" w:cs="Times New Roman"/>
+        </w:rPr>
+        <w:t xml:space="preserve"> Side P</w:t>
+      </w:r>
+      <w:r>
+        <w:rPr>
+          <w:rFonts w:ascii="Times New Roman" w:hAnsi="Times New Roman" w:cs="Times New Roman"/>
+        </w:rPr>
+        <w:t xml:space="preserve">late </w:t>
+      </w:r>
+      <w:r>
+        <w:rPr>
+          <w:rFonts w:ascii="Times New Roman" w:hAnsi="Times New Roman" w:cs="Times New Roman"/>
+        </w:rPr>
+        <w:t>E</w:t>
+      </w:r>
+      <w:r>
+        <w:rPr>
+          <w:rFonts w:ascii="Times New Roman" w:hAnsi="Times New Roman" w:cs="Times New Roman"/>
+        </w:rPr>
+        <w:t>nclosures</w:t>
+      </w:r>
+      <w:r>
+        <w:rPr>
+          <w:rFonts w:ascii="Times New Roman" w:hAnsi="Times New Roman" w:cs="Times New Roman"/>
+        </w:rPr>
+        <w:t>, S</w:t>
+      </w:r>
+      <w:r>
+        <w:rPr>
+          <w:rFonts w:ascii="Times New Roman" w:hAnsi="Times New Roman" w:cs="Times New Roman"/>
+        </w:rPr>
+        <w:t xml:space="preserve">crews, 12mm </w:t>
+      </w:r>
+      <w:r>
+        <w:rPr>
+          <w:rFonts w:ascii="Times New Roman" w:hAnsi="Times New Roman" w:cs="Times New Roman"/>
+        </w:rPr>
+        <w:t>R</w:t>
+      </w:r>
+      <w:r>
+        <w:rPr>
+          <w:rFonts w:ascii="Times New Roman" w:hAnsi="Times New Roman" w:cs="Times New Roman"/>
+        </w:rPr>
+        <w:t xml:space="preserve">ods, </w:t>
+      </w:r>
+      <w:r>
+        <w:rPr>
+          <w:rFonts w:ascii="Times New Roman" w:hAnsi="Times New Roman" w:cs="Times New Roman"/>
+        </w:rPr>
+        <w:t>S</w:t>
+      </w:r>
+      <w:r>
+        <w:rPr>
+          <w:rFonts w:ascii="Times New Roman" w:hAnsi="Times New Roman" w:cs="Times New Roman"/>
+        </w:rPr>
+        <w:t xml:space="preserve">tepper </w:t>
+      </w:r>
+      <w:r>
+        <w:rPr>
+          <w:rFonts w:ascii="Times New Roman" w:hAnsi="Times New Roman" w:cs="Times New Roman"/>
+        </w:rPr>
+        <w:t>M</w:t>
+      </w:r>
+      <w:r>
+        <w:rPr>
+          <w:rFonts w:ascii="Times New Roman" w:hAnsi="Times New Roman" w:cs="Times New Roman"/>
+        </w:rPr>
+        <w:t>otors, a</w:t>
+      </w:r>
+      <w:r>
+        <w:rPr>
+          <w:rFonts w:ascii="Times New Roman" w:hAnsi="Times New Roman" w:cs="Times New Roman"/>
+        </w:rPr>
+        <w:t xml:space="preserve"> B</w:t>
+      </w:r>
+      <w:r>
+        <w:rPr>
+          <w:rFonts w:ascii="Times New Roman" w:hAnsi="Times New Roman" w:cs="Times New Roman"/>
+        </w:rPr>
+        <w:t xml:space="preserve">racket </w:t>
+      </w:r>
+      <w:r>
+        <w:rPr>
+          <w:rFonts w:ascii="Times New Roman" w:hAnsi="Times New Roman" w:cs="Times New Roman"/>
+        </w:rPr>
+        <w:t>P</w:t>
+      </w:r>
+      <w:r>
+        <w:rPr>
+          <w:rFonts w:ascii="Times New Roman" w:hAnsi="Times New Roman" w:cs="Times New Roman"/>
+        </w:rPr>
+        <w:t xml:space="preserve">late </w:t>
+      </w:r>
+      <w:r>
+        <w:rPr>
+          <w:rFonts w:ascii="Times New Roman" w:hAnsi="Times New Roman" w:cs="Times New Roman"/>
+        </w:rPr>
+        <w:t>for the P</w:t>
+      </w:r>
+      <w:r>
+        <w:rPr>
+          <w:rFonts w:ascii="Times New Roman" w:hAnsi="Times New Roman" w:cs="Times New Roman"/>
+        </w:rPr>
+        <w:t>rojector</w:t>
+      </w:r>
+      <w:r>
+        <w:rPr>
+          <w:rFonts w:ascii="Times New Roman" w:hAnsi="Times New Roman" w:cs="Times New Roman"/>
+        </w:rPr>
+        <w:t>, Mounting P</w:t>
+      </w:r>
+      <w:r>
+        <w:rPr>
+          <w:rFonts w:ascii="Times New Roman" w:hAnsi="Times New Roman" w:cs="Times New Roman"/>
+        </w:rPr>
+        <w:t>lates</w:t>
+      </w:r>
+      <w:r>
+        <w:rPr>
+          <w:rFonts w:ascii="Times New Roman" w:hAnsi="Times New Roman" w:cs="Times New Roman"/>
+        </w:rPr>
+        <w:t xml:space="preserve"> for the Projector, Lead Screws, &amp; Bearing Lead S</w:t>
+      </w:r>
+      <w:r>
+        <w:rPr>
+          <w:rFonts w:ascii="Times New Roman" w:hAnsi="Times New Roman" w:cs="Times New Roman"/>
+        </w:rPr>
+        <w:t>crews.</w:t>
+      </w:r>
+      <w:r>
+        <w:rPr>
+          <w:rFonts w:ascii="Times New Roman" w:hAnsi="Times New Roman" w:cs="Times New Roman"/>
+        </w:rPr>
+        <w:t xml:space="preserve">  </w:t>
+      </w:r>
+      <w:r>
+        <w:rPr>
+          <w:rFonts w:ascii="Times New Roman" w:hAnsi="Times New Roman" w:cs="Times New Roman"/>
+        </w:rPr>
+        <w:t xml:space="preserve">The </w:t>
+      </w:r>
+      <w:r>
+        <w:rPr>
+          <w:rFonts w:ascii="Times New Roman" w:hAnsi="Times New Roman" w:cs="Times New Roman"/>
+        </w:rPr>
+        <w:t>Base Plate</w:t>
+      </w:r>
+      <w:r>
+        <w:rPr>
+          <w:rFonts w:ascii="Times New Roman" w:hAnsi="Times New Roman" w:cs="Times New Roman"/>
+        </w:rPr>
+        <w:t xml:space="preserve"> </w:t>
+      </w:r>
+      <w:r>
+        <w:rPr>
+          <w:rFonts w:ascii="Times New Roman" w:hAnsi="Times New Roman" w:cs="Times New Roman"/>
+        </w:rPr>
+        <w:t xml:space="preserve">&amp; Top Plate </w:t>
+      </w:r>
+      <w:r>
+        <w:rPr>
+          <w:rFonts w:ascii="Times New Roman" w:hAnsi="Times New Roman" w:cs="Times New Roman"/>
+        </w:rPr>
+        <w:t>sever</w:t>
+      </w:r>
+      <w:r>
+        <w:rPr>
+          <w:rFonts w:ascii="Times New Roman" w:hAnsi="Times New Roman" w:cs="Times New Roman"/>
+        </w:rPr>
+        <w:t xml:space="preserve"> </w:t>
+      </w:r>
+      <w:r>
+        <w:rPr>
+          <w:rFonts w:ascii="Times New Roman" w:hAnsi="Times New Roman" w:cs="Times New Roman"/>
+        </w:rPr>
+        <w:t>as</w:t>
+      </w:r>
+      <w:r>
+        <w:rPr>
+          <w:rFonts w:ascii="Times New Roman" w:hAnsi="Times New Roman" w:cs="Times New Roman"/>
+        </w:rPr>
+        <w:t xml:space="preserve"> </w:t>
+      </w:r>
+      <w:r>
+        <w:rPr>
+          <w:rFonts w:ascii="Times New Roman" w:hAnsi="Times New Roman" w:cs="Times New Roman"/>
+        </w:rPr>
+        <w:t xml:space="preserve">fixtures which hold together </w:t>
+      </w:r>
+      <w:r>
+        <w:rPr>
+          <w:rFonts w:ascii="Times New Roman" w:hAnsi="Times New Roman" w:cs="Times New Roman"/>
+        </w:rPr>
+        <w:t>the</w:t>
+      </w:r>
+      <w:r>
+        <w:rPr>
+          <w:rFonts w:ascii="Times New Roman" w:hAnsi="Times New Roman" w:cs="Times New Roman"/>
+        </w:rPr>
+        <w:t xml:space="preserve"> main components </w:t>
+      </w:r>
+      <w:r>
+        <w:rPr>
+          <w:rFonts w:ascii="Times New Roman" w:hAnsi="Times New Roman" w:cs="Times New Roman"/>
+        </w:rPr>
+        <w:t xml:space="preserve">which make up the </w:t>
+      </w:r>
+      <w:r>
+        <w:rPr>
+          <w:rFonts w:ascii="Times New Roman" w:hAnsi="Times New Roman" w:cs="Times New Roman"/>
+        </w:rPr>
+        <w:t>C</w:t>
+      </w:r>
+      <w:r>
+        <w:rPr>
+          <w:rFonts w:ascii="Times New Roman" w:hAnsi="Times New Roman" w:cs="Times New Roman"/>
+        </w:rPr>
+        <w:t xml:space="preserve">hassis.  </w:t>
+      </w:r>
+      <w:r>
+        <w:rPr>
+          <w:rFonts w:ascii="Times New Roman" w:hAnsi="Times New Roman" w:cs="Times New Roman"/>
+        </w:rPr>
+        <w:t>Furthermore, the S</w:t>
+      </w:r>
+      <w:r>
+        <w:rPr>
+          <w:rFonts w:ascii="Times New Roman" w:hAnsi="Times New Roman" w:cs="Times New Roman"/>
+        </w:rPr>
+        <w:t>ide P</w:t>
+      </w:r>
+      <w:r>
+        <w:rPr>
+          <w:rFonts w:ascii="Times New Roman" w:hAnsi="Times New Roman" w:cs="Times New Roman"/>
+        </w:rPr>
+        <w:t xml:space="preserve">late </w:t>
+      </w:r>
+      <w:r>
+        <w:rPr>
+          <w:rFonts w:ascii="Times New Roman" w:hAnsi="Times New Roman" w:cs="Times New Roman"/>
+        </w:rPr>
+        <w:t>E</w:t>
+      </w:r>
+      <w:r>
+        <w:rPr>
+          <w:rFonts w:ascii="Times New Roman" w:hAnsi="Times New Roman" w:cs="Times New Roman"/>
+        </w:rPr>
+        <w:t>nclosures</w:t>
+      </w:r>
+      <w:r>
+        <w:rPr>
+          <w:rFonts w:ascii="Times New Roman" w:hAnsi="Times New Roman" w:cs="Times New Roman"/>
+        </w:rPr>
+        <w:t xml:space="preserve"> serve as both </w:t>
+      </w:r>
+      <w:r>
+        <w:rPr>
+          <w:rFonts w:ascii="Times New Roman" w:hAnsi="Times New Roman" w:cs="Times New Roman"/>
+        </w:rPr>
+        <w:t xml:space="preserve">a </w:t>
+      </w:r>
+      <w:r>
+        <w:rPr>
+          <w:rFonts w:ascii="Times New Roman" w:hAnsi="Times New Roman" w:cs="Times New Roman"/>
+        </w:rPr>
+        <w:t xml:space="preserve">stabilizer and </w:t>
+      </w:r>
+      <w:r>
+        <w:rPr>
+          <w:rFonts w:ascii="Times New Roman" w:hAnsi="Times New Roman" w:cs="Times New Roman"/>
+        </w:rPr>
+        <w:t>light s</w:t>
+      </w:r>
+      <w:r>
+        <w:rPr>
+          <w:rFonts w:ascii="Times New Roman" w:hAnsi="Times New Roman" w:cs="Times New Roman"/>
+        </w:rPr>
+        <w:t xml:space="preserve">hield which blocks out external light which </w:t>
+      </w:r>
+      <w:r>
+        <w:rPr>
+          <w:rFonts w:ascii="Times New Roman" w:hAnsi="Times New Roman" w:cs="Times New Roman"/>
+        </w:rPr>
+        <w:t xml:space="preserve">may over </w:t>
+      </w:r>
+      <w:r>
+        <w:rPr>
+          <w:rFonts w:ascii="Times New Roman" w:hAnsi="Times New Roman" w:cs="Times New Roman"/>
+        </w:rPr>
+        <w:t>cure the resin.</w:t>
+      </w:r>
+      <w:r>
+        <w:rPr>
+          <w:rFonts w:ascii="Times New Roman" w:hAnsi="Times New Roman" w:cs="Times New Roman"/>
+        </w:rPr>
+        <w:t xml:space="preserve"> </w:t>
+      </w:r>
+      <w:r>
+        <w:rPr>
+          <w:rFonts w:ascii="Times New Roman" w:hAnsi="Times New Roman" w:cs="Times New Roman"/>
+        </w:rPr>
+        <w:t xml:space="preserve"> The S</w:t>
+      </w:r>
+      <w:r>
+        <w:rPr>
+          <w:rFonts w:ascii="Times New Roman" w:hAnsi="Times New Roman" w:cs="Times New Roman"/>
+        </w:rPr>
+        <w:t>crews</w:t>
+      </w:r>
+      <w:r>
+        <w:rPr>
+          <w:rFonts w:ascii="Times New Roman" w:hAnsi="Times New Roman" w:cs="Times New Roman"/>
+        </w:rPr>
+        <w:t xml:space="preserve"> simply keep the chassis from falling apart.  The 1</w:t>
+      </w:r>
+      <w:r>
+        <w:rPr>
+          <w:rFonts w:ascii="Times New Roman" w:hAnsi="Times New Roman" w:cs="Times New Roman"/>
+        </w:rPr>
+        <w:t>2mm R</w:t>
+      </w:r>
+      <w:r>
+        <w:rPr>
+          <w:rFonts w:ascii="Times New Roman" w:hAnsi="Times New Roman" w:cs="Times New Roman"/>
+        </w:rPr>
+        <w:t>ods</w:t>
+      </w:r>
+      <w:r>
+        <w:rPr>
+          <w:rFonts w:ascii="Times New Roman" w:hAnsi="Times New Roman" w:cs="Times New Roman"/>
+        </w:rPr>
+        <w:t xml:space="preserve"> act as the stands of the Chassis and vertical sliders of the Motion Control Assembly.  The Stepper M</w:t>
+      </w:r>
+      <w:r>
+        <w:rPr>
+          <w:rFonts w:ascii="Times New Roman" w:hAnsi="Times New Roman" w:cs="Times New Roman"/>
+        </w:rPr>
+        <w:t>otors</w:t>
+      </w:r>
+      <w:r>
+        <w:rPr>
+          <w:rFonts w:ascii="Times New Roman" w:hAnsi="Times New Roman" w:cs="Times New Roman"/>
+        </w:rPr>
+        <w:t xml:space="preserve"> control the vertical movement of the Motion Control Assembly which greatly affects the quality of the 3D Print.  The Bracket P</w:t>
+      </w:r>
+      <w:r>
+        <w:rPr>
+          <w:rFonts w:ascii="Times New Roman" w:hAnsi="Times New Roman" w:cs="Times New Roman"/>
+        </w:rPr>
+        <w:t>late</w:t>
+      </w:r>
+      <w:r>
+        <w:rPr>
+          <w:rFonts w:ascii="Times New Roman" w:hAnsi="Times New Roman" w:cs="Times New Roman"/>
+        </w:rPr>
+        <w:t>’s job is to</w:t>
+      </w:r>
+      <w:r>
+        <w:rPr>
+          <w:rFonts w:ascii="Times New Roman" w:hAnsi="Times New Roman" w:cs="Times New Roman"/>
+        </w:rPr>
+        <w:t xml:space="preserve"> </w:t>
+      </w:r>
+      <w:r>
+        <w:rPr>
+          <w:rFonts w:ascii="Times New Roman" w:hAnsi="Times New Roman" w:cs="Times New Roman"/>
+        </w:rPr>
+        <w:t>hold up</w:t>
+      </w:r>
+      <w:r>
+        <w:rPr>
+          <w:rFonts w:ascii="Times New Roman" w:hAnsi="Times New Roman" w:cs="Times New Roman"/>
+        </w:rPr>
+        <w:t xml:space="preserve"> the P</w:t>
+      </w:r>
+      <w:r>
+        <w:rPr>
+          <w:rFonts w:ascii="Times New Roman" w:hAnsi="Times New Roman" w:cs="Times New Roman"/>
+        </w:rPr>
+        <w:t>rojector</w:t>
+      </w:r>
+      <w:r>
+        <w:rPr>
+          <w:rFonts w:ascii="Times New Roman" w:hAnsi="Times New Roman" w:cs="Times New Roman"/>
+        </w:rPr>
+        <w:t xml:space="preserve">(s).  The current design allows for a maximum of </w:t>
+      </w:r>
+      <w:r>
+        <w:rPr>
+          <w:rFonts w:ascii="Times New Roman" w:hAnsi="Times New Roman" w:cs="Times New Roman"/>
+        </w:rPr>
+        <w:t xml:space="preserve">two Projectors. </w:t>
+      </w:r>
+      <w:r>
+        <w:rPr>
+          <w:rFonts w:ascii="Times New Roman" w:hAnsi="Times New Roman" w:cs="Times New Roman"/>
+        </w:rPr>
+        <w:t xml:space="preserve"> </w:t>
+      </w:r>
+      <w:r>
+        <w:rPr>
+          <w:rFonts w:ascii="Times New Roman" w:hAnsi="Times New Roman" w:cs="Times New Roman"/>
+        </w:rPr>
+        <w:t>The Mounting P</w:t>
+      </w:r>
+      <w:r>
+        <w:rPr>
+          <w:rFonts w:ascii="Times New Roman" w:hAnsi="Times New Roman" w:cs="Times New Roman"/>
+        </w:rPr>
+        <w:t>lates</w:t>
+      </w:r>
+      <w:r>
+        <w:rPr>
+          <w:rFonts w:ascii="Times New Roman" w:hAnsi="Times New Roman" w:cs="Times New Roman"/>
+        </w:rPr>
+        <w:t xml:space="preserve"> serve as</w:t>
+      </w:r>
+      <w:r>
+        <w:rPr>
+          <w:rFonts w:ascii="Times New Roman" w:hAnsi="Times New Roman" w:cs="Times New Roman"/>
+        </w:rPr>
+        <w:t xml:space="preserve"> </w:t>
+      </w:r>
+      <w:r>
+        <w:rPr>
+          <w:rFonts w:ascii="Times New Roman" w:hAnsi="Times New Roman" w:cs="Times New Roman"/>
+        </w:rPr>
+        <w:t>supports</w:t>
+      </w:r>
+      <w:r>
+        <w:rPr>
+          <w:rFonts w:ascii="Times New Roman" w:hAnsi="Times New Roman" w:cs="Times New Roman"/>
+        </w:rPr>
+        <w:t xml:space="preserve"> </w:t>
+      </w:r>
+      <w:r>
+        <w:rPr>
+          <w:rFonts w:ascii="Times New Roman" w:hAnsi="Times New Roman" w:cs="Times New Roman"/>
+        </w:rPr>
+        <w:t xml:space="preserve">for the </w:t>
+      </w:r>
+      <w:r>
+        <w:rPr>
+          <w:rFonts w:ascii="Times New Roman" w:hAnsi="Times New Roman" w:cs="Times New Roman"/>
+        </w:rPr>
+        <w:t>Bracket Plate holding the Projector</w:t>
+      </w:r>
+      <w:r>
+        <w:rPr>
+          <w:rFonts w:ascii="Times New Roman" w:hAnsi="Times New Roman" w:cs="Times New Roman"/>
+        </w:rPr>
+        <w:t>(s)</w:t>
+      </w:r>
+      <w:r>
+        <w:rPr>
+          <w:rFonts w:ascii="Times New Roman" w:hAnsi="Times New Roman" w:cs="Times New Roman"/>
+        </w:rPr>
+        <w:t>.  The Lead S</w:t>
+      </w:r>
+      <w:r>
+        <w:rPr>
+          <w:rFonts w:ascii="Times New Roman" w:hAnsi="Times New Roman" w:cs="Times New Roman"/>
+        </w:rPr>
+        <w:t>crews</w:t>
+      </w:r>
+      <w:r>
+        <w:rPr>
+          <w:rFonts w:ascii="Times New Roman" w:hAnsi="Times New Roman" w:cs="Times New Roman"/>
+        </w:rPr>
+        <w:t xml:space="preserve"> are turned by the Stepper Motors and consequently affect the vertical position of the Motion Control Assembly.  The Bearing Lead S</w:t>
+      </w:r>
+      <w:r>
+        <w:rPr>
+          <w:rFonts w:ascii="Times New Roman" w:hAnsi="Times New Roman" w:cs="Times New Roman"/>
+        </w:rPr>
+        <w:t>crews</w:t>
+      </w:r>
+      <w:r>
+        <w:rPr>
+          <w:rFonts w:ascii="Times New Roman" w:hAnsi="Times New Roman" w:cs="Times New Roman"/>
+        </w:rPr>
+        <w:t xml:space="preserve"> are found </w:t>
+      </w:r>
+      <w:r>
+        <w:rPr>
+          <w:rFonts w:ascii="Times New Roman" w:hAnsi="Times New Roman" w:cs="Times New Roman"/>
+        </w:rPr>
+        <w:t>at</w:t>
+      </w:r>
+      <w:r>
+        <w:rPr>
+          <w:rFonts w:ascii="Times New Roman" w:hAnsi="Times New Roman" w:cs="Times New Roman"/>
+        </w:rPr>
+        <w:t xml:space="preserve"> the Base Plate</w:t>
+      </w:r>
+      <w:r>
+        <w:rPr>
+          <w:rFonts w:ascii="Times New Roman" w:hAnsi="Times New Roman" w:cs="Times New Roman"/>
+        </w:rPr>
+        <w:t>,</w:t>
+      </w:r>
+      <w:r>
+        <w:rPr>
+          <w:rFonts w:ascii="Times New Roman" w:hAnsi="Times New Roman" w:cs="Times New Roman"/>
+        </w:rPr>
+        <w:t xml:space="preserve"> and hold the bottom ends of each Lead Screw</w:t>
+      </w:r>
+      <w:r>
+        <w:rPr>
+          <w:rFonts w:ascii="Times New Roman" w:hAnsi="Times New Roman" w:cs="Times New Roman"/>
+        </w:rPr>
+        <w:t>.</w:t>
+      </w:r>
+    </w:p>
+    <w:p>
+      <w:pPr>
+        <w:spacing w:after="0" w:line="480" w:lineRule="auto"/>
+        <w:ind w:firstLine="720"/>
+        <w:rPr>
+          <w:rFonts w:ascii="Times New Roman" w:hAnsi="Times New Roman" w:cs="Times New Roman"/>
+        </w:rPr>
+      </w:pPr>
+      <w:r>
+        <w:rPr>
+          <w:rFonts w:ascii="Times New Roman" w:hAnsi="Times New Roman" w:cs="Times New Roman"/>
+        </w:rPr>
+        <w:t xml:space="preserve">The Motion Control Assembly is currently comprised of 5 different types of parts; a </w:t>
+      </w:r>
+      <w:r>
+        <w:rPr>
+          <w:rFonts w:ascii="Times New Roman" w:hAnsi="Times New Roman" w:cs="Times New Roman"/>
+        </w:rPr>
+        <w:t>C</w:t>
+      </w:r>
+      <w:r>
+        <w:rPr>
+          <w:rFonts w:ascii="Times New Roman" w:hAnsi="Times New Roman" w:cs="Times New Roman"/>
+        </w:rPr>
+        <w:t xml:space="preserve">arriage, a </w:t>
+      </w:r>
+      <w:r>
+        <w:rPr>
+          <w:rFonts w:ascii="Times New Roman" w:hAnsi="Times New Roman" w:cs="Times New Roman"/>
+        </w:rPr>
+        <w:t>B</w:t>
+      </w:r>
+      <w:r>
+        <w:rPr>
+          <w:rFonts w:ascii="Times New Roman" w:hAnsi="Times New Roman" w:cs="Times New Roman"/>
+        </w:rPr>
+        <w:t xml:space="preserve">uild </w:t>
+      </w:r>
+      <w:r>
+        <w:rPr>
+          <w:rFonts w:ascii="Times New Roman" w:hAnsi="Times New Roman" w:cs="Times New Roman"/>
+        </w:rPr>
+        <w:t>T</w:t>
+      </w:r>
+      <w:r>
+        <w:rPr>
+          <w:rFonts w:ascii="Times New Roman" w:hAnsi="Times New Roman" w:cs="Times New Roman"/>
+        </w:rPr>
+        <w:t xml:space="preserve">able, 4mm rods, </w:t>
+      </w:r>
+      <w:r>
+        <w:rPr>
+          <w:rFonts w:ascii="Times New Roman" w:hAnsi="Times New Roman" w:cs="Times New Roman"/>
+        </w:rPr>
+        <w:t>L</w:t>
+      </w:r>
+      <w:r>
+        <w:rPr>
+          <w:rFonts w:ascii="Times New Roman" w:hAnsi="Times New Roman" w:cs="Times New Roman"/>
+        </w:rPr>
+        <w:t xml:space="preserve">inear </w:t>
+      </w:r>
+      <w:r>
+        <w:rPr>
+          <w:rFonts w:ascii="Times New Roman" w:hAnsi="Times New Roman" w:cs="Times New Roman"/>
+        </w:rPr>
+        <w:t>B</w:t>
+      </w:r>
+      <w:r>
+        <w:rPr>
+          <w:rFonts w:ascii="Times New Roman" w:hAnsi="Times New Roman" w:cs="Times New Roman"/>
+        </w:rPr>
+        <w:t xml:space="preserve">earings, &amp; </w:t>
+      </w:r>
+      <w:r>
+        <w:rPr>
+          <w:rFonts w:ascii="Times New Roman" w:hAnsi="Times New Roman" w:cs="Times New Roman"/>
+        </w:rPr>
+        <w:t>N</w:t>
+      </w:r>
+      <w:r>
+        <w:rPr>
+          <w:rFonts w:ascii="Times New Roman" w:hAnsi="Times New Roman" w:cs="Times New Roman"/>
+        </w:rPr>
+        <w:t xml:space="preserve">uts for the </w:t>
+      </w:r>
+      <w:r>
+        <w:rPr>
+          <w:rFonts w:ascii="Times New Roman" w:hAnsi="Times New Roman" w:cs="Times New Roman"/>
+        </w:rPr>
+        <w:t>L</w:t>
+      </w:r>
+      <w:r>
+        <w:rPr>
+          <w:rFonts w:ascii="Times New Roman" w:hAnsi="Times New Roman" w:cs="Times New Roman"/>
+        </w:rPr>
+        <w:t xml:space="preserve">ead </w:t>
+      </w:r>
+      <w:r>
+        <w:rPr>
+          <w:rFonts w:ascii="Times New Roman" w:hAnsi="Times New Roman" w:cs="Times New Roman"/>
+        </w:rPr>
+        <w:t>S</w:t>
+      </w:r>
+      <w:r>
+        <w:rPr>
+          <w:rFonts w:ascii="Times New Roman" w:hAnsi="Times New Roman" w:cs="Times New Roman"/>
+        </w:rPr>
+        <w:t>crews.</w:t>
+      </w:r>
+      <w:r>
+        <w:rPr>
+          <w:rFonts w:ascii="Times New Roman" w:hAnsi="Times New Roman" w:cs="Times New Roman"/>
+        </w:rPr>
+        <w:t xml:space="preserve">  The C</w:t>
+      </w:r>
+      <w:r>
+        <w:rPr>
+          <w:rFonts w:ascii="Times New Roman" w:hAnsi="Times New Roman" w:cs="Times New Roman"/>
+        </w:rPr>
+        <w:t>arriage</w:t>
+      </w:r>
+      <w:r>
+        <w:rPr>
+          <w:rFonts w:ascii="Times New Roman" w:hAnsi="Times New Roman" w:cs="Times New Roman"/>
+        </w:rPr>
+        <w:t xml:space="preserve"> </w:t>
+      </w:r>
+      <w:r>
+        <w:rPr>
+          <w:rFonts w:ascii="Times New Roman" w:hAnsi="Times New Roman" w:cs="Times New Roman"/>
+        </w:rPr>
+        <w:t xml:space="preserve">serves as the </w:t>
+      </w:r>
+      <w:r>
+        <w:rPr>
+          <w:rFonts w:ascii="Times New Roman" w:hAnsi="Times New Roman" w:cs="Times New Roman"/>
+        </w:rPr>
+        <w:t xml:space="preserve">core </w:t>
+      </w:r>
+      <w:r>
+        <w:rPr>
+          <w:rFonts w:ascii="Times New Roman" w:hAnsi="Times New Roman" w:cs="Times New Roman"/>
+        </w:rPr>
+        <w:t>component of the Motion Control Assembly, and in turn houses most of the subassembly’s components.</w:t>
+      </w:r>
+      <w:r>
+        <w:rPr>
+          <w:rFonts w:ascii="Times New Roman" w:hAnsi="Times New Roman" w:cs="Times New Roman"/>
+        </w:rPr>
+        <w:t xml:space="preserve">  </w:t>
+      </w:r>
+      <w:r>
+        <w:rPr>
+          <w:rFonts w:ascii="Times New Roman" w:hAnsi="Times New Roman" w:cs="Times New Roman"/>
+        </w:rPr>
+        <w:t>The Build T</w:t>
+      </w:r>
+      <w:r>
+        <w:rPr>
+          <w:rFonts w:ascii="Times New Roman" w:hAnsi="Times New Roman" w:cs="Times New Roman"/>
+        </w:rPr>
+        <w:t>able</w:t>
+      </w:r>
+      <w:r>
+        <w:rPr>
+          <w:rFonts w:ascii="Times New Roman" w:hAnsi="Times New Roman" w:cs="Times New Roman"/>
+        </w:rPr>
+        <w:t xml:space="preserve"> is the </w:t>
+      </w:r>
+      <w:r>
+        <w:rPr>
+          <w:rFonts w:ascii="Times New Roman" w:hAnsi="Times New Roman" w:cs="Times New Roman"/>
+        </w:rPr>
+        <w:t>area which is submerged within the Resin</w:t>
+      </w:r>
+      <w:r>
+        <w:rPr>
+          <w:rFonts w:ascii="Times New Roman" w:hAnsi="Times New Roman" w:cs="Times New Roman"/>
+        </w:rPr>
+        <w:t xml:space="preserve"> and holds the part which is being printed.  The </w:t>
+      </w:r>
+      <w:r>
+        <w:rPr>
+          <w:rFonts w:ascii="Times New Roman" w:hAnsi="Times New Roman" w:cs="Times New Roman"/>
+        </w:rPr>
+        <w:t xml:space="preserve">4mm </w:t>
+      </w:r>
+      <w:r>
+        <w:rPr>
+          <w:rFonts w:ascii="Times New Roman" w:hAnsi="Times New Roman" w:cs="Times New Roman"/>
+        </w:rPr>
+        <w:t>Ro</w:t>
+      </w:r>
+      <w:r>
+        <w:rPr>
+          <w:rFonts w:ascii="Times New Roman" w:hAnsi="Times New Roman" w:cs="Times New Roman"/>
+        </w:rPr>
+        <w:t>ds</w:t>
+      </w:r>
+      <w:r>
+        <w:rPr>
+          <w:rFonts w:ascii="Times New Roman" w:hAnsi="Times New Roman" w:cs="Times New Roman"/>
+        </w:rPr>
+        <w:t xml:space="preserve"> connect the carriage to the Build Table.  The Linear B</w:t>
+      </w:r>
+      <w:r>
+        <w:rPr>
+          <w:rFonts w:ascii="Times New Roman" w:hAnsi="Times New Roman" w:cs="Times New Roman"/>
+        </w:rPr>
+        <w:t>earings</w:t>
+      </w:r>
+      <w:r>
+        <w:rPr>
+          <w:rFonts w:ascii="Times New Roman" w:hAnsi="Times New Roman" w:cs="Times New Roman"/>
+        </w:rPr>
+        <w:t xml:space="preserve"> allow the subassembly to slide up and down the 12mm Rods on the Chassis.  The Nuts connect the subassembly to the L</w:t>
+      </w:r>
+      <w:r>
+        <w:rPr>
+          <w:rFonts w:ascii="Times New Roman" w:hAnsi="Times New Roman" w:cs="Times New Roman"/>
+        </w:rPr>
+        <w:t xml:space="preserve">ead </w:t>
+      </w:r>
+      <w:r>
+        <w:rPr>
+          <w:rFonts w:ascii="Times New Roman" w:hAnsi="Times New Roman" w:cs="Times New Roman"/>
+        </w:rPr>
+        <w:t>S</w:t>
+      </w:r>
+      <w:r>
+        <w:rPr>
+          <w:rFonts w:ascii="Times New Roman" w:hAnsi="Times New Roman" w:cs="Times New Roman"/>
+        </w:rPr>
+        <w:t>crews.</w:t>
+      </w:r>
+    </w:p>
+    <w:p>
+      <w:pPr>
+        <w:spacing w:after="0" w:line="480" w:lineRule="auto"/>
+        <w:ind w:firstLine="720"/>
+        <w:rPr>
+          <w:rFonts w:ascii="Times New Roman" w:hAnsi="Times New Roman" w:cs="Times New Roman"/>
+        </w:rPr>
+      </w:pPr>
+      <w:r>
+        <w:rPr>
+          <w:rFonts w:ascii="Times New Roman" w:hAnsi="Times New Roman" w:cs="Times New Roman"/>
+        </w:rPr>
+        <w:t xml:space="preserve">The Ribbed Vat Assembly is </w:t>
+      </w:r>
+      <w:r>
+        <w:rPr>
+          <w:rFonts w:ascii="Times New Roman" w:hAnsi="Times New Roman" w:cs="Times New Roman"/>
+        </w:rPr>
+        <w:t xml:space="preserve">currently </w:t>
+      </w:r>
+      <w:r>
+        <w:rPr>
+          <w:rFonts w:ascii="Times New Roman" w:hAnsi="Times New Roman" w:cs="Times New Roman"/>
+        </w:rPr>
+        <w:t>comprised of 6</w:t>
+      </w:r>
+      <w:r>
+        <w:rPr>
+          <w:rFonts w:ascii="Times New Roman" w:hAnsi="Times New Roman" w:cs="Times New Roman"/>
+        </w:rPr>
+        <w:t xml:space="preserve"> different types</w:t>
+      </w:r>
+      <w:r>
+        <w:rPr>
+          <w:rFonts w:ascii="Times New Roman" w:hAnsi="Times New Roman" w:cs="Times New Roman"/>
+        </w:rPr>
+        <w:t xml:space="preserve"> of parts; </w:t>
+      </w:r>
+      <w:r>
+        <w:rPr>
+          <w:rFonts w:ascii="Times New Roman" w:hAnsi="Times New Roman" w:cs="Times New Roman"/>
+        </w:rPr>
+        <w:t>a Vat Base P</w:t>
+      </w:r>
+      <w:r>
+        <w:rPr>
+          <w:rFonts w:ascii="Times New Roman" w:hAnsi="Times New Roman" w:cs="Times New Roman"/>
+        </w:rPr>
+        <w:t xml:space="preserve">late, Wall X, Wall Y, a Lip, Rib Y and Rib X.  </w:t>
+      </w:r>
+      <w:r>
+        <w:rPr>
+          <w:rFonts w:ascii="Times New Roman" w:hAnsi="Times New Roman" w:cs="Times New Roman"/>
+        </w:rPr>
+        <w:t xml:space="preserve">The </w:t>
+      </w:r>
+      <w:r>
+        <w:rPr>
+          <w:rFonts w:ascii="Times New Roman" w:hAnsi="Times New Roman" w:cs="Times New Roman"/>
+        </w:rPr>
+        <w:t>Vat Base Plate</w:t>
+      </w:r>
+      <w:r>
+        <w:rPr>
+          <w:rFonts w:ascii="Times New Roman" w:hAnsi="Times New Roman" w:cs="Times New Roman"/>
+        </w:rPr>
+        <w:t xml:space="preserve"> is the floor plate of the subassembly.  The </w:t>
+      </w:r>
+      <w:r>
+        <w:rPr>
+          <w:rFonts w:ascii="Times New Roman" w:hAnsi="Times New Roman" w:cs="Times New Roman"/>
+        </w:rPr>
+        <w:t>Wall X</w:t>
+      </w:r>
+      <w:r>
+        <w:rPr>
+          <w:rFonts w:ascii="Times New Roman" w:hAnsi="Times New Roman" w:cs="Times New Roman"/>
+        </w:rPr>
+        <w:t xml:space="preserve"> &amp;</w:t>
+      </w:r>
+      <w:r>
+        <w:rPr>
+          <w:rFonts w:ascii="Times New Roman" w:hAnsi="Times New Roman" w:cs="Times New Roman"/>
+        </w:rPr>
+        <w:t xml:space="preserve"> Wall Y</w:t>
+      </w:r>
+      <w:r>
+        <w:rPr>
+          <w:rFonts w:ascii="Times New Roman" w:hAnsi="Times New Roman" w:cs="Times New Roman"/>
+        </w:rPr>
+        <w:t xml:space="preserve"> are wall components of the subassembly.  The </w:t>
+      </w:r>
+      <w:r>
+        <w:rPr>
+          <w:rFonts w:ascii="Times New Roman" w:hAnsi="Times New Roman" w:cs="Times New Roman"/>
+        </w:rPr>
+        <w:t>Lip</w:t>
+      </w:r>
+      <w:r>
+        <w:rPr>
+          <w:rFonts w:ascii="Times New Roman" w:hAnsi="Times New Roman" w:cs="Times New Roman"/>
+        </w:rPr>
+        <w:t xml:space="preserve"> is the part which rests atop the </w:t>
+      </w:r>
+      <w:r>
+        <w:rPr>
+          <w:rFonts w:ascii="Times New Roman" w:hAnsi="Times New Roman" w:cs="Times New Roman"/>
+        </w:rPr>
+        <w:lastRenderedPageBreak/>
+        <w:t xml:space="preserve">Bottom Plate of the Chassis.  Both </w:t>
+      </w:r>
+      <w:r>
+        <w:rPr>
+          <w:rFonts w:ascii="Times New Roman" w:hAnsi="Times New Roman" w:cs="Times New Roman"/>
+        </w:rPr>
+        <w:t>Rib Y and Rib X</w:t>
+      </w:r>
+      <w:r>
+        <w:rPr>
+          <w:rFonts w:ascii="Times New Roman" w:hAnsi="Times New Roman" w:cs="Times New Roman"/>
+        </w:rPr>
+        <w:t xml:space="preserve"> are fixtures </w:t>
+      </w:r>
+      <w:r>
+        <w:rPr>
+          <w:rFonts w:ascii="Times New Roman" w:hAnsi="Times New Roman" w:cs="Times New Roman"/>
+        </w:rPr>
+        <w:t xml:space="preserve">within the subassembly that </w:t>
+      </w:r>
+      <w:r>
+        <w:rPr>
+          <w:rFonts w:ascii="Times New Roman" w:hAnsi="Times New Roman" w:cs="Times New Roman"/>
+        </w:rPr>
+        <w:t xml:space="preserve">brace </w:t>
+      </w:r>
+      <w:r>
+        <w:rPr>
+          <w:rFonts w:ascii="Times New Roman" w:hAnsi="Times New Roman" w:cs="Times New Roman"/>
+        </w:rPr>
+        <w:t>together the subassembly</w:t>
+      </w:r>
+      <w:bookmarkStart w:id="0" w:name="_GoBack"/>
+      <w:bookmarkEnd w:id="0"/>
+      <w:r>
+        <w:rPr>
+          <w:rFonts w:ascii="Times New Roman" w:hAnsi="Times New Roman" w:cs="Times New Roman"/>
+        </w:rPr>
+        <w:t xml:space="preserve">.  </w:t>
+      </w:r>
+    </w:p>
+    <w:p>
+      <w:pPr>
+        <w:spacing w:after="0" w:line="480" w:lineRule="auto"/>
+        <w:rPr>
+          <w:rFonts w:ascii="Times New Roman" w:hAnsi="Times New Roman" w:cs="Times New Roman"/>
+        </w:rPr>
+      </w:pPr>
+      <w:r>
+        <w:rPr>
+          <w:rFonts w:ascii="Times New Roman" w:hAnsi="Times New Roman" w:cs="Times New Roman"/>
+        </w:rPr>
+        <w:tab/>
       </w:r>
       <w:r>
         <w:rPr>
@@ -1094,7 +2196,6 @@
           <w:rFonts w:ascii="Times New Roman" w:hAnsi="Times New Roman" w:cs="Times New Roman"/>
           <w:noProof/>
         </w:rPr>
-        <w:lastRenderedPageBreak/>
         <w:drawing>
           <wp:inline distT="0" distB="0" distL="0" distR="0" wp14:anchorId="3EA6AB55" wp14:editId="1B07B92B">
             <wp:extent cx="5740400" cy="1656498"/>
@@ -1846,6 +2947,7 @@
           <w:rFonts w:ascii="Times New Roman" w:hAnsi="Times New Roman" w:cs="Times New Roman"/>
           <w:noProof/>
         </w:rPr>
+        <w:lastRenderedPageBreak/>
         <w:drawing>
           <wp:inline distT="0" distB="0" distL="0" distR="0" wp14:anchorId="3F2E0208" wp14:editId="6310B01D">
             <wp:extent cx="977900" cy="1045037"/>
@@ -1966,15 +3068,7 @@
         <w:rPr>
           <w:rFonts w:ascii="Times New Roman" w:hAnsi="Times New Roman" w:cs="Times New Roman"/>
         </w:rPr>
-        <w:t>The psd file co</w:t>
-      </w:r>
-      <w:bookmarkStart w:id="0" w:name="_GoBack"/>
-      <w:bookmarkEnd w:id="0"/>
-      <w:r>
-        <w:rPr>
-          <w:rFonts w:ascii="Times New Roman" w:hAnsi="Times New Roman" w:cs="Times New Roman"/>
-        </w:rPr>
-        <w:t xml:space="preserve">rrected the pixilation problem and </w:t>
+        <w:t xml:space="preserve">The psd file corrected the pixilation problem and </w:t>
       </w:r>
       <w:r>
         <w:rPr>
@@ -2010,14 +3104,7 @@
         <w:rPr>
           <w:rFonts w:ascii="Times New Roman" w:hAnsi="Times New Roman" w:cs="Times New Roman"/>
         </w:rPr>
-        <w:t xml:space="preserve">file is a layer image file used in Adobe PhotoShop.  PSD, which stands for Photoshop </w:t>
-      </w:r>
-      <w:r>
-        <w:rPr>
-          <w:rFonts w:ascii="Times New Roman" w:hAnsi="Times New Roman" w:cs="Times New Roman"/>
-        </w:rPr>
-        <w:lastRenderedPageBreak/>
-        <w:t>Document, is the default format that Photoshop uses for saving data.  PSD is a proprietary file that allow the user to work with the images’ individual layers even after the file has been saved.</w:t>
+        <w:t>file is a layer image file used in Adobe PhotoShop.  PSD, which stands for Photoshop Document, is the default format that Photoshop uses for saving data.  PSD is a proprietary file that allow the user to work with the images’ individual layers even after the file has been saved.</w:t>
       </w:r>
       <w:r>
         <w:rPr>
@@ -2122,7 +3209,7 @@
           <w:rPr>
             <w:noProof/>
           </w:rPr>
-          <w:t>4</w:t>
+          <w:t>5</w:t>
         </w:r>
         <w:r>
           <w:rPr>
@@ -3189,10 +4276,10 @@
   <w:rsids>
     <w:rsidRoot w:val="00B97FB9"/>
     <w:rsid w:val="00057BF7"/>
+    <w:rsid w:val="002A7E91"/>
     <w:rsid w:val="00B21C1A"/>
     <w:rsid w:val="00B97FB9"/>
     <w:rsid w:val="00C15E2F"/>
-    <w:rsid w:val="00E32DFD"/>
     <w:rsid w:val="00E7744B"/>
   </w:rsids>
   <m:mathPr>
@@ -3929,7 +5016,7 @@
 </file>
 
 <file path=customXml/itemProps1.xml><?xml version="1.0" encoding="utf-8"?>
-<ds:datastoreItem xmlns:ds="http://schemas.openxmlformats.org/officeDocument/2006/customXml" ds:itemID="{CB8B1FB9-0DAD-44AF-B29A-10BD103B9124}">
+<ds:datastoreItem xmlns:ds="http://schemas.openxmlformats.org/officeDocument/2006/customXml" ds:itemID="{53F8D512-4E8D-4AFD-8A0C-6C64B2AD77A4}">
   <ds:schemaRefs>
     <ds:schemaRef ds:uri="http://schemas.openxmlformats.org/officeDocument/2006/bibliography"/>
   </ds:schemaRefs>

</xml_diff>